<commit_message>
Circle Language Spec: * Classes: Add asterisks to trigger words that were marked in red that might not be as harsh as others. * Pointers: Move 'Target Classes' section + loose ideas there from the Classes chapter.
</commit_message>
<xml_diff>
--- a/1.1. Circle Language Spec/24. Pointers/Pointers.docx
+++ b/1.1. Circle Language Spec/24. Pointers/Pointers.docx
@@ -58,8 +58,6 @@
       <w:r>
         <w:t>Brainstorm</w:t>
       </w:r>
-      <w:bookmarkStart w:id="0" w:name="_GoBack"/>
-      <w:bookmarkEnd w:id="0"/>
     </w:p>
     <w:p>
       <w:r>
@@ -1431,6 +1429,374 @@
     </w:p>
     <w:p>
       <w:pPr>
+        <w:pStyle w:val="Heading3"/>
+      </w:pPr>
+      <w:r>
+        <w:t>Target Classes</w:t>
+      </w:r>
+    </w:p>
+    <w:p>
+      <w:pPr>
+        <w:pStyle w:val="Heading4"/>
+      </w:pPr>
+      <w:r>
+        <w:t>Concept</w:t>
+      </w:r>
+    </w:p>
+    <w:p>
+      <w:r>
+        <w:t>A target class is found by following the redirections, that lead to a symbol’s class.</w:t>
+      </w:r>
+    </w:p>
+    <w:p/>
+    <w:p>
+      <w:r>
+        <w:t xml:space="preserve">Do not follow more than one class redirection, because if a class points out a class again, then the second class is </w:t>
+      </w:r>
+      <w:r>
+        <w:rPr>
+          <w:i/>
+        </w:rPr>
+        <w:t xml:space="preserve">another </w:t>
+      </w:r>
+      <w:r>
+        <w:t xml:space="preserve">class object, that the first class is just </w:t>
+      </w:r>
+      <w:r>
+        <w:rPr>
+          <w:i/>
+        </w:rPr>
+        <w:t xml:space="preserve">based </w:t>
+      </w:r>
+      <w:r>
+        <w:t xml:space="preserve">on. If the class is an object reference itself, you have to follow all object redirections to find the target class object. Then you have found the target class. That’s where redirection following ends. If the class object has a class itself, you might be tempted to follow the class object’s class redirections as well, to find the final target class, but you should not do that. The first class redirection indicates the class. If that class object has a class itself, then the class object is only based on another class, but it </w:t>
+      </w:r>
+      <w:r>
+        <w:rPr>
+          <w:i/>
+        </w:rPr>
+        <w:t xml:space="preserve">is </w:t>
+      </w:r>
+      <w:r>
+        <w:t>a class on its own. An object redirection is just a much tighter bond like that, than a class redirection.</w:t>
+      </w:r>
+    </w:p>
+    <w:p>
+      <w:pPr>
+        <w:pStyle w:val="Heading4"/>
+      </w:pPr>
+      <w:r>
+        <w:t>Diagram Notation</w:t>
+      </w:r>
+    </w:p>
+    <w:p>
+      <w:r>
+        <w:t xml:space="preserve">The concept of target classes is explained in the article </w:t>
+      </w:r>
+      <w:r>
+        <w:rPr>
+          <w:i/>
+        </w:rPr>
+        <w:t>Target Classes</w:t>
+      </w:r>
+      <w:r>
+        <w:t>. This article only explains their expression in a diagram.</w:t>
+      </w:r>
+    </w:p>
+    <w:p/>
+    <w:p>
+      <w:r>
+        <w:t>The target class is found by following the redirections, that lead to a symbol’s class.</w:t>
+      </w:r>
+    </w:p>
+    <w:p/>
+    <w:p>
+      <w:r>
+        <w:t xml:space="preserve">When you want to find the class of an object, and the object is actually an object reference, you first need to follow all object reference redirections, to find the target </w:t>
+      </w:r>
+      <w:r>
+        <w:t>object</w:t>
+      </w:r>
+      <w:r>
+        <w:t xml:space="preserve">. When you found the target object, you can find the target class, by following one class redirection. </w:t>
+      </w:r>
+    </w:p>
+    <w:p/>
+    <w:p>
+      <w:r>
+        <w:t xml:space="preserve">So to find the target class, you first follow </w:t>
+      </w:r>
+      <w:r>
+        <w:rPr>
+          <w:i/>
+        </w:rPr>
+        <w:t>all</w:t>
+      </w:r>
+      <w:r>
+        <w:t xml:space="preserve"> the object redirections, then </w:t>
+      </w:r>
+      <w:r>
+        <w:rPr>
+          <w:i/>
+        </w:rPr>
+        <w:t>one</w:t>
+      </w:r>
+      <w:r>
+        <w:t xml:space="preserve"> class redirections, then </w:t>
+      </w:r>
+      <w:r>
+        <w:rPr>
+          <w:i/>
+        </w:rPr>
+        <w:t>all</w:t>
+      </w:r>
+      <w:r>
+        <w:t xml:space="preserve"> the object redirections and there it ends.</w:t>
+      </w:r>
+    </w:p>
+    <w:p/>
+    <w:p>
+      <w:r>
+        <w:rPr>
+          <w:noProof/>
+        </w:rPr>
+        <w:drawing>
+          <wp:inline distT="0" distB="0" distL="0" distR="0" wp14:anchorId="00390EA3" wp14:editId="27F34335">
+            <wp:extent cx="3524885" cy="657860"/>
+            <wp:effectExtent l="0" t="0" r="0" b="0"/>
+            <wp:docPr id="1" name="Picture 1"/>
+            <wp:cNvGraphicFramePr>
+              <a:graphicFrameLocks xmlns:a="http://schemas.openxmlformats.org/drawingml/2006/main" noChangeAspect="1"/>
+            </wp:cNvGraphicFramePr>
+            <a:graphic xmlns:a="http://schemas.openxmlformats.org/drawingml/2006/main">
+              <a:graphicData uri="http://schemas.openxmlformats.org/drawingml/2006/picture">
+                <pic:pic xmlns:pic="http://schemas.openxmlformats.org/drawingml/2006/picture">
+                  <pic:nvPicPr>
+                    <pic:cNvPr id="0" name="Picture 1"/>
+                    <pic:cNvPicPr>
+                      <a:picLocks noChangeAspect="1" noChangeArrowheads="1"/>
+                    </pic:cNvPicPr>
+                  </pic:nvPicPr>
+                  <pic:blipFill>
+                    <a:blip r:embed="rId7">
+                      <a:extLst>
+                        <a:ext uri="{28A0092B-C50C-407E-A947-70E740481C1C}">
+                          <a14:useLocalDpi xmlns:a14="http://schemas.microsoft.com/office/drawing/2010/main" val="0"/>
+                        </a:ext>
+                      </a:extLst>
+                    </a:blip>
+                    <a:srcRect/>
+                    <a:stretch>
+                      <a:fillRect/>
+                    </a:stretch>
+                  </pic:blipFill>
+                  <pic:spPr bwMode="auto">
+                    <a:xfrm>
+                      <a:off x="0" y="0"/>
+                      <a:ext cx="3524885" cy="657860"/>
+                    </a:xfrm>
+                    <a:prstGeom prst="rect">
+                      <a:avLst/>
+                    </a:prstGeom>
+                    <a:noFill/>
+                    <a:ln>
+                      <a:noFill/>
+                    </a:ln>
+                  </pic:spPr>
+                </pic:pic>
+              </a:graphicData>
+            </a:graphic>
+          </wp:inline>
+        </w:drawing>
+      </w:r>
+    </w:p>
+    <w:p/>
+    <w:p>
+      <w:r>
+        <w:t xml:space="preserve">If the class has a class as well, this does not redirect the original object’s class, because the second class is </w:t>
+      </w:r>
+      <w:r>
+        <w:rPr>
+          <w:i/>
+        </w:rPr>
+        <w:t xml:space="preserve">another </w:t>
+      </w:r>
+      <w:r>
+        <w:t xml:space="preserve">class object, that the first class is just </w:t>
+      </w:r>
+      <w:r>
+        <w:rPr>
+          <w:i/>
+        </w:rPr>
+        <w:t xml:space="preserve">based </w:t>
+      </w:r>
+      <w:r>
+        <w:t>on. An object redirection is just a much tighter bond, than a class redirection.</w:t>
+      </w:r>
+    </w:p>
+    <w:p/>
+    <w:p>
+      <w:r>
+        <w:rPr>
+          <w:noProof/>
+        </w:rPr>
+        <w:drawing>
+          <wp:inline distT="0" distB="0" distL="0" distR="0" wp14:anchorId="3A660061" wp14:editId="76294CF8">
+            <wp:extent cx="3546475" cy="707390"/>
+            <wp:effectExtent l="0" t="0" r="0" b="0"/>
+            <wp:docPr id="17" name="Picture 17"/>
+            <wp:cNvGraphicFramePr>
+              <a:graphicFrameLocks xmlns:a="http://schemas.openxmlformats.org/drawingml/2006/main" noChangeAspect="1"/>
+            </wp:cNvGraphicFramePr>
+            <a:graphic xmlns:a="http://schemas.openxmlformats.org/drawingml/2006/main">
+              <a:graphicData uri="http://schemas.openxmlformats.org/drawingml/2006/picture">
+                <pic:pic xmlns:pic="http://schemas.openxmlformats.org/drawingml/2006/picture">
+                  <pic:nvPicPr>
+                    <pic:cNvPr id="0" name="Picture 2"/>
+                    <pic:cNvPicPr>
+                      <a:picLocks noChangeAspect="1" noChangeArrowheads="1"/>
+                    </pic:cNvPicPr>
+                  </pic:nvPicPr>
+                  <pic:blipFill>
+                    <a:blip r:embed="rId8">
+                      <a:extLst>
+                        <a:ext uri="{28A0092B-C50C-407E-A947-70E740481C1C}">
+                          <a14:useLocalDpi xmlns:a14="http://schemas.microsoft.com/office/drawing/2010/main" val="0"/>
+                        </a:ext>
+                      </a:extLst>
+                    </a:blip>
+                    <a:srcRect/>
+                    <a:stretch>
+                      <a:fillRect/>
+                    </a:stretch>
+                  </pic:blipFill>
+                  <pic:spPr bwMode="auto">
+                    <a:xfrm>
+                      <a:off x="0" y="0"/>
+                      <a:ext cx="3546475" cy="707390"/>
+                    </a:xfrm>
+                    <a:prstGeom prst="rect">
+                      <a:avLst/>
+                    </a:prstGeom>
+                    <a:noFill/>
+                    <a:ln>
+                      <a:noFill/>
+                    </a:ln>
+                  </pic:spPr>
+                </pic:pic>
+              </a:graphicData>
+            </a:graphic>
+          </wp:inline>
+        </w:drawing>
+      </w:r>
+    </w:p>
+    <w:p/>
+    <w:p>
+      <w:r>
+        <w:t xml:space="preserve">The target class of the first object reference is the symbol </w:t>
+      </w:r>
+      <w:r>
+        <w:rPr>
+          <w:rStyle w:val="CodeChar"/>
+        </w:rPr>
+        <w:t>Class</w:t>
+      </w:r>
+      <w:r>
+        <w:t xml:space="preserve">, not the symbol </w:t>
+      </w:r>
+      <w:r>
+        <w:rPr>
+          <w:rStyle w:val="CodeChar"/>
+        </w:rPr>
+        <w:t>Class’s class</w:t>
+      </w:r>
+      <w:r>
+        <w:t>. The same counts for the diagram below.</w:t>
+      </w:r>
+    </w:p>
+    <w:p/>
+    <w:p>
+      <w:r>
+        <w:rPr>
+          <w:noProof/>
+        </w:rPr>
+        <w:drawing>
+          <wp:inline distT="0" distB="0" distL="0" distR="0" wp14:anchorId="297ACE17" wp14:editId="674115E7">
+            <wp:extent cx="3194050" cy="645795"/>
+            <wp:effectExtent l="0" t="0" r="0" b="0"/>
+            <wp:docPr id="18" name="Picture 18"/>
+            <wp:cNvGraphicFramePr>
+              <a:graphicFrameLocks xmlns:a="http://schemas.openxmlformats.org/drawingml/2006/main" noChangeAspect="1"/>
+            </wp:cNvGraphicFramePr>
+            <a:graphic xmlns:a="http://schemas.openxmlformats.org/drawingml/2006/main">
+              <a:graphicData uri="http://schemas.openxmlformats.org/drawingml/2006/picture">
+                <pic:pic xmlns:pic="http://schemas.openxmlformats.org/drawingml/2006/picture">
+                  <pic:nvPicPr>
+                    <pic:cNvPr id="0" name="Picture 3"/>
+                    <pic:cNvPicPr>
+                      <a:picLocks noChangeAspect="1" noChangeArrowheads="1"/>
+                    </pic:cNvPicPr>
+                  </pic:nvPicPr>
+                  <pic:blipFill>
+                    <a:blip r:embed="rId9">
+                      <a:extLst>
+                        <a:ext uri="{28A0092B-C50C-407E-A947-70E740481C1C}">
+                          <a14:useLocalDpi xmlns:a14="http://schemas.microsoft.com/office/drawing/2010/main" val="0"/>
+                        </a:ext>
+                      </a:extLst>
+                    </a:blip>
+                    <a:srcRect/>
+                    <a:stretch>
+                      <a:fillRect/>
+                    </a:stretch>
+                  </pic:blipFill>
+                  <pic:spPr bwMode="auto">
+                    <a:xfrm>
+                      <a:off x="0" y="0"/>
+                      <a:ext cx="3194050" cy="645795"/>
+                    </a:xfrm>
+                    <a:prstGeom prst="rect">
+                      <a:avLst/>
+                    </a:prstGeom>
+                    <a:noFill/>
+                    <a:ln>
+                      <a:noFill/>
+                    </a:ln>
+                  </pic:spPr>
+                </pic:pic>
+              </a:graphicData>
+            </a:graphic>
+          </wp:inline>
+        </w:drawing>
+      </w:r>
+    </w:p>
+    <w:p/>
+    <w:p>
+      <w:r>
+        <w:t xml:space="preserve">If you wonder what could be that different between </w:t>
+      </w:r>
+      <w:r>
+        <w:rPr>
+          <w:rStyle w:val="CodeChar"/>
+        </w:rPr>
+        <w:t xml:space="preserve">Class </w:t>
+      </w:r>
+      <w:r>
+        <w:t xml:space="preserve">and </w:t>
+      </w:r>
+      <w:r>
+        <w:rPr>
+          <w:rStyle w:val="CodeChar"/>
+        </w:rPr>
+        <w:t>Class’s class</w:t>
+      </w:r>
+      <w:r>
+        <w:t>: they could differ in default values. The main point is: finding the target class is about finding the class object.</w:t>
+      </w:r>
+    </w:p>
+    <w:p/>
+    <w:p>
+      <w:pPr>
         <w:pStyle w:val="Heading2"/>
       </w:pPr>
       <w:r>
@@ -1484,16 +1850,19 @@
       </w:r>
     </w:p>
     <w:p>
+      <w:r>
+        <w:t>(</w:t>
+      </w:r>
+      <w:r>
+        <w:t>Out of the original Symbol documentation</w:t>
+      </w:r>
+      <w:r>
+        <w:t>)</w:t>
+      </w:r>
+    </w:p>
+    <w:p>
       <w:pPr>
         <w:pStyle w:val="Heading4"/>
-      </w:pPr>
-      <w:r>
-        <w:t>Out of the* original Symbol documentation</w:t>
-      </w:r>
-    </w:p>
-    <w:p>
-      <w:pPr>
-        <w:pStyle w:val="Heading5"/>
       </w:pPr>
       <w:r>
         <w:t>Object Trace</w:t>
@@ -1553,7 +1922,7 @@
                     </pic:cNvPicPr>
                   </pic:nvPicPr>
                   <pic:blipFill>
-                    <a:blip r:embed="rId7" cstate="print">
+                    <a:blip r:embed="rId10" cstate="print">
                       <a:lum bright="-18000"/>
                       <a:extLst>
                         <a:ext uri="{28A0092B-C50C-407E-A947-70E740481C1C}">
@@ -1623,7 +1992,7 @@
                     </pic:cNvPicPr>
                   </pic:nvPicPr>
                   <pic:blipFill>
-                    <a:blip r:embed="rId8" cstate="print">
+                    <a:blip r:embed="rId11" cstate="print">
                       <a:lum bright="-18000"/>
                       <a:extLst>
                         <a:ext uri="{28A0092B-C50C-407E-A947-70E740481C1C}">
@@ -1706,7 +2075,7 @@
                     </pic:cNvPicPr>
                   </pic:nvPicPr>
                   <pic:blipFill>
-                    <a:blip r:embed="rId9" cstate="print">
+                    <a:blip r:embed="rId12" cstate="print">
                       <a:lum bright="-18000"/>
                       <a:extLst>
                         <a:ext uri="{28A0092B-C50C-407E-A947-70E740481C1C}">
@@ -1778,7 +2147,7 @@
     </w:p>
     <w:p>
       <w:pPr>
-        <w:pStyle w:val="Heading5"/>
+        <w:pStyle w:val="Heading4"/>
         <w:rPr>
           <w:lang w:val="nl-NL"/>
         </w:rPr>
@@ -1909,7 +2278,7 @@
     </w:p>
     <w:p>
       <w:pPr>
-        <w:pStyle w:val="Heading5"/>
+        <w:pStyle w:val="Heading4"/>
       </w:pPr>
       <w:r>
         <w:t>Multiple Redirection and Final Targets</w:t>
@@ -1958,7 +2327,7 @@
                     </pic:cNvPicPr>
                   </pic:nvPicPr>
                   <pic:blipFill>
-                    <a:blip r:embed="rId10">
+                    <a:blip r:embed="rId13">
                       <a:extLst>
                         <a:ext uri="{28A0092B-C50C-407E-A947-70E740481C1C}">
                           <a14:useLocalDpi xmlns:a14="http://schemas.microsoft.com/office/drawing/2010/main" val="0"/>
@@ -2044,6 +2413,740 @@
         <w:t>. Also a procedure has an interface target. A procedure also has a call target and reference target. In both those cases reference lines are followed.</w:t>
       </w:r>
     </w:p>
+    <w:p>
+      <w:pPr>
+        <w:pStyle w:val="Heading3"/>
+      </w:pPr>
+      <w:r>
+        <w:t xml:space="preserve">Loose </w:t>
+      </w:r>
+      <w:r>
+        <w:t>Ideas about Target Classes</w:t>
+      </w:r>
+    </w:p>
+    <w:p>
+      <w:r>
+        <w:t>(</w:t>
+      </w:r>
+      <w:r>
+        <w:t>Out of the original Symbol documentation</w:t>
+      </w:r>
+      <w:r>
+        <w:t>)</w:t>
+      </w:r>
+    </w:p>
+    <w:p>
+      <w:pPr>
+        <w:pStyle w:val="Heading4"/>
+      </w:pPr>
+      <w:r>
+        <w:t>Tracing Object Aspects</w:t>
+      </w:r>
+    </w:p>
+    <w:p>
+      <w:r>
+        <w:t xml:space="preserve">Formerly I’ve said that when you encountered a symbol that doesn’t have a type line, then it is the target type. But in </w:t>
+      </w:r>
+      <w:r>
+        <w:rPr>
+          <w:i/>
+          <w:iCs/>
+        </w:rPr>
+        <w:t xml:space="preserve">Object Basics </w:t>
+      </w:r>
+      <w:r>
+        <w:t>I said that when a symbol doesn’t have a type line, the object line functions as the type line. Therefore, if a symbol has no type line, the type can still be redirected by an object line.</w:t>
+      </w:r>
+    </w:p>
+    <w:p>
+      <w:r>
+        <w:t xml:space="preserve">Finding the aspects of a symbol, such as target object or target type, is called a </w:t>
+      </w:r>
+      <w:r>
+        <w:rPr>
+          <w:i/>
+          <w:iCs/>
+        </w:rPr>
+        <w:t>trace</w:t>
+      </w:r>
+      <w:r>
+        <w:t>.</w:t>
+      </w:r>
+    </w:p>
+    <w:p>
+      <w:pPr>
+        <w:pStyle w:val="Heading5"/>
+      </w:pPr>
+      <w:bookmarkStart w:id="0" w:name="_GoBack"/>
+      <w:bookmarkEnd w:id="0"/>
+      <w:r>
+        <w:t>Type Trace</w:t>
+      </w:r>
+    </w:p>
+    <w:p>
+      <w:r>
+        <w:t>You’ll use type and object lines to trace the type. Follow the type line if it exists, else follow the object line. When you run into a symbol with no type or object line, then that’s the type.</w:t>
+      </w:r>
+    </w:p>
+    <w:p>
+      <w:pPr>
+        <w:pStyle w:val="AlineaSeparator"/>
+      </w:pPr>
+    </w:p>
+    <w:p>
+      <w:r>
+        <w:t>When there is no type line, the object determines the type.</w:t>
+      </w:r>
+    </w:p>
+    <w:p>
+      <w:pPr>
+        <w:pStyle w:val="AlineaSeparator"/>
+      </w:pPr>
+    </w:p>
+    <w:p>
+      <w:pPr>
+        <w:pStyle w:val="Picture"/>
+      </w:pPr>
+      <w:r>
+        <w:rPr>
+          <w:noProof/>
+        </w:rPr>
+        <w:drawing>
+          <wp:inline distT="0" distB="0" distL="0" distR="0" wp14:anchorId="47C7461F" wp14:editId="42D9F950">
+            <wp:extent cx="1797685" cy="1838325"/>
+            <wp:effectExtent l="0" t="0" r="0" b="0"/>
+            <wp:docPr id="19" name="Picture 19"/>
+            <wp:cNvGraphicFramePr>
+              <a:graphicFrameLocks xmlns:a="http://schemas.openxmlformats.org/drawingml/2006/main" noChangeAspect="1"/>
+            </wp:cNvGraphicFramePr>
+            <a:graphic xmlns:a="http://schemas.openxmlformats.org/drawingml/2006/main">
+              <a:graphicData uri="http://schemas.openxmlformats.org/drawingml/2006/picture">
+                <pic:pic xmlns:pic="http://schemas.openxmlformats.org/drawingml/2006/picture">
+                  <pic:nvPicPr>
+                    <pic:cNvPr id="0" name="Picture 4"/>
+                    <pic:cNvPicPr>
+                      <a:picLocks noChangeAspect="1" noChangeArrowheads="1"/>
+                    </pic:cNvPicPr>
+                  </pic:nvPicPr>
+                  <pic:blipFill>
+                    <a:blip r:embed="rId14" cstate="print">
+                      <a:lum bright="-18000"/>
+                      <a:extLst>
+                        <a:ext uri="{28A0092B-C50C-407E-A947-70E740481C1C}">
+                          <a14:useLocalDpi xmlns:a14="http://schemas.microsoft.com/office/drawing/2010/main" val="0"/>
+                        </a:ext>
+                      </a:extLst>
+                    </a:blip>
+                    <a:srcRect/>
+                    <a:stretch>
+                      <a:fillRect/>
+                    </a:stretch>
+                  </pic:blipFill>
+                  <pic:spPr bwMode="auto">
+                    <a:xfrm>
+                      <a:off x="0" y="0"/>
+                      <a:ext cx="1797685" cy="1838325"/>
+                    </a:xfrm>
+                    <a:prstGeom prst="rect">
+                      <a:avLst/>
+                    </a:prstGeom>
+                    <a:noFill/>
+                    <a:ln>
+                      <a:noFill/>
+                    </a:ln>
+                  </pic:spPr>
+                </pic:pic>
+              </a:graphicData>
+            </a:graphic>
+          </wp:inline>
+        </w:drawing>
+      </w:r>
+    </w:p>
+    <w:p/>
+    <w:p>
+      <w:pPr>
+        <w:rPr>
+          <w:color w:val="339966"/>
+        </w:rPr>
+      </w:pPr>
+      <w:r>
+        <w:t xml:space="preserve">Interface lines are not followed. Note that the target type doesn’t have to be pointed to by a type line. </w:t>
+      </w:r>
+    </w:p>
+    <w:p/>
+    <w:p>
+      <w:pPr>
+        <w:pStyle w:val="Heading5"/>
+      </w:pPr>
+      <w:r>
+        <w:t>Object-Type Trace</w:t>
+      </w:r>
+    </w:p>
+    <w:p>
+      <w:r>
+        <w:t>The last symbol in the object trace altogether:</w:t>
+      </w:r>
+    </w:p>
+    <w:p/>
+    <w:p>
+      <w:pPr>
+        <w:pStyle w:val="Picture"/>
+      </w:pPr>
+      <w:r>
+        <w:rPr>
+          <w:noProof/>
+        </w:rPr>
+        <w:drawing>
+          <wp:inline distT="0" distB="0" distL="0" distR="0" wp14:anchorId="3F3E5B0A" wp14:editId="56375477">
+            <wp:extent cx="1507490" cy="1535430"/>
+            <wp:effectExtent l="0" t="0" r="0" b="0"/>
+            <wp:docPr id="20" name="Picture 20"/>
+            <wp:cNvGraphicFramePr>
+              <a:graphicFrameLocks xmlns:a="http://schemas.openxmlformats.org/drawingml/2006/main" noChangeAspect="1"/>
+            </wp:cNvGraphicFramePr>
+            <a:graphic xmlns:a="http://schemas.openxmlformats.org/drawingml/2006/main">
+              <a:graphicData uri="http://schemas.openxmlformats.org/drawingml/2006/picture">
+                <pic:pic xmlns:pic="http://schemas.openxmlformats.org/drawingml/2006/picture">
+                  <pic:nvPicPr>
+                    <pic:cNvPr id="0" name="Picture 5"/>
+                    <pic:cNvPicPr>
+                      <a:picLocks noChangeAspect="1" noChangeArrowheads="1"/>
+                    </pic:cNvPicPr>
+                  </pic:nvPicPr>
+                  <pic:blipFill>
+                    <a:blip r:embed="rId15" cstate="print">
+                      <a:lum bright="-18000"/>
+                      <a:extLst>
+                        <a:ext uri="{28A0092B-C50C-407E-A947-70E740481C1C}">
+                          <a14:useLocalDpi xmlns:a14="http://schemas.microsoft.com/office/drawing/2010/main" val="0"/>
+                        </a:ext>
+                      </a:extLst>
+                    </a:blip>
+                    <a:srcRect/>
+                    <a:stretch>
+                      <a:fillRect/>
+                    </a:stretch>
+                  </pic:blipFill>
+                  <pic:spPr bwMode="auto">
+                    <a:xfrm>
+                      <a:off x="0" y="0"/>
+                      <a:ext cx="1507490" cy="1535430"/>
+                    </a:xfrm>
+                    <a:prstGeom prst="rect">
+                      <a:avLst/>
+                    </a:prstGeom>
+                    <a:noFill/>
+                    <a:ln>
+                      <a:noFill/>
+                    </a:ln>
+                  </pic:spPr>
+                </pic:pic>
+              </a:graphicData>
+            </a:graphic>
+          </wp:inline>
+        </w:drawing>
+      </w:r>
+    </w:p>
+    <w:p/>
+    <w:p>
+      <w:r>
+        <w:t>is the target type.</w:t>
+      </w:r>
+    </w:p>
+    <w:p>
+      <w:pPr>
+        <w:pStyle w:val="AlineaSeparator"/>
+      </w:pPr>
+    </w:p>
+    <w:p>
+      <w:r>
+        <w:t xml:space="preserve">Therefore, </w:t>
+      </w:r>
+      <w:r>
+        <w:rPr>
+          <w:i/>
+          <w:iCs/>
+        </w:rPr>
+        <w:t>object</w:t>
+      </w:r>
+      <w:r>
+        <w:t xml:space="preserve"> trace can also point out to the target </w:t>
+      </w:r>
+      <w:r>
+        <w:rPr>
+          <w:i/>
+          <w:iCs/>
+        </w:rPr>
+        <w:t>type</w:t>
+      </w:r>
+      <w:r>
+        <w:t xml:space="preserve">. The difference with a </w:t>
+      </w:r>
+      <w:r>
+        <w:rPr>
+          <w:i/>
+          <w:iCs/>
+        </w:rPr>
+        <w:t xml:space="preserve">type trace </w:t>
+      </w:r>
+      <w:r>
+        <w:t>is that a type trace prefers to follow type lines over object lines and an object trace prefers to follow object lines over type lines. However, both redirections lead to the exact same symbol.</w:t>
+      </w:r>
+    </w:p>
+    <w:p/>
+    <w:p>
+      <w:pPr>
+        <w:pStyle w:val="Picture"/>
+      </w:pPr>
+      <w:r>
+        <w:rPr>
+          <w:noProof/>
+        </w:rPr>
+        <w:drawing>
+          <wp:inline distT="0" distB="0" distL="0" distR="0" wp14:anchorId="23B03E29" wp14:editId="3B4D7812">
+            <wp:extent cx="2181225" cy="2137410"/>
+            <wp:effectExtent l="0" t="0" r="0" b="0"/>
+            <wp:docPr id="21" name="Picture 21"/>
+            <wp:cNvGraphicFramePr>
+              <a:graphicFrameLocks xmlns:a="http://schemas.openxmlformats.org/drawingml/2006/main" noChangeAspect="1"/>
+            </wp:cNvGraphicFramePr>
+            <a:graphic xmlns:a="http://schemas.openxmlformats.org/drawingml/2006/main">
+              <a:graphicData uri="http://schemas.openxmlformats.org/drawingml/2006/picture">
+                <pic:pic xmlns:pic="http://schemas.openxmlformats.org/drawingml/2006/picture">
+                  <pic:nvPicPr>
+                    <pic:cNvPr id="0" name="Picture 6"/>
+                    <pic:cNvPicPr>
+                      <a:picLocks noChangeAspect="1" noChangeArrowheads="1"/>
+                    </pic:cNvPicPr>
+                  </pic:nvPicPr>
+                  <pic:blipFill>
+                    <a:blip r:embed="rId16" cstate="print">
+                      <a:lum bright="-18000"/>
+                      <a:extLst>
+                        <a:ext uri="{28A0092B-C50C-407E-A947-70E740481C1C}">
+                          <a14:useLocalDpi xmlns:a14="http://schemas.microsoft.com/office/drawing/2010/main" val="0"/>
+                        </a:ext>
+                      </a:extLst>
+                    </a:blip>
+                    <a:srcRect/>
+                    <a:stretch>
+                      <a:fillRect/>
+                    </a:stretch>
+                  </pic:blipFill>
+                  <pic:spPr bwMode="auto">
+                    <a:xfrm>
+                      <a:off x="0" y="0"/>
+                      <a:ext cx="2181225" cy="2137410"/>
+                    </a:xfrm>
+                    <a:prstGeom prst="rect">
+                      <a:avLst/>
+                    </a:prstGeom>
+                    <a:noFill/>
+                    <a:ln>
+                      <a:noFill/>
+                    </a:ln>
+                  </pic:spPr>
+                </pic:pic>
+              </a:graphicData>
+            </a:graphic>
+          </wp:inline>
+        </w:drawing>
+      </w:r>
+    </w:p>
+    <w:p>
+      <w:pPr>
+        <w:pStyle w:val="AlineaSeparator"/>
+      </w:pPr>
+    </w:p>
+    <w:p>
+      <w:r>
+        <w:t xml:space="preserve">It happens a lot that you want to find out the object and the type in one blow. So you may as well use the redirection of the object trace for the benefit of finding the object and type in one blow. The trace is then called a </w:t>
+      </w:r>
+      <w:r>
+        <w:rPr>
+          <w:i/>
+          <w:iCs/>
+        </w:rPr>
+        <w:t>object-type trace</w:t>
+      </w:r>
+      <w:r>
+        <w:t>.</w:t>
+      </w:r>
+    </w:p>
+    <w:p>
+      <w:pPr>
+        <w:pStyle w:val="AlineaSeparator"/>
+      </w:pPr>
+    </w:p>
+    <w:p>
+      <w:pPr>
+        <w:pStyle w:val="Picture"/>
+      </w:pPr>
+      <w:r>
+        <w:rPr>
+          <w:noProof/>
+        </w:rPr>
+        <w:drawing>
+          <wp:inline distT="0" distB="0" distL="0" distR="0" wp14:anchorId="260427D4" wp14:editId="0878A8F7">
+            <wp:extent cx="2684780" cy="2397125"/>
+            <wp:effectExtent l="0" t="0" r="0" b="0"/>
+            <wp:docPr id="7" name="Picture 7"/>
+            <wp:cNvGraphicFramePr>
+              <a:graphicFrameLocks xmlns:a="http://schemas.openxmlformats.org/drawingml/2006/main" noChangeAspect="1"/>
+            </wp:cNvGraphicFramePr>
+            <a:graphic xmlns:a="http://schemas.openxmlformats.org/drawingml/2006/main">
+              <a:graphicData uri="http://schemas.openxmlformats.org/drawingml/2006/picture">
+                <pic:pic xmlns:pic="http://schemas.openxmlformats.org/drawingml/2006/picture">
+                  <pic:nvPicPr>
+                    <pic:cNvPr id="0" name="Picture 7"/>
+                    <pic:cNvPicPr>
+                      <a:picLocks noChangeAspect="1" noChangeArrowheads="1"/>
+                    </pic:cNvPicPr>
+                  </pic:nvPicPr>
+                  <pic:blipFill>
+                    <a:blip r:embed="rId17">
+                      <a:extLst>
+                        <a:ext uri="{28A0092B-C50C-407E-A947-70E740481C1C}">
+                          <a14:useLocalDpi xmlns:a14="http://schemas.microsoft.com/office/drawing/2010/main" val="0"/>
+                        </a:ext>
+                      </a:extLst>
+                    </a:blip>
+                    <a:srcRect/>
+                    <a:stretch>
+                      <a:fillRect/>
+                    </a:stretch>
+                  </pic:blipFill>
+                  <pic:spPr bwMode="auto">
+                    <a:xfrm>
+                      <a:off x="0" y="0"/>
+                      <a:ext cx="2684780" cy="2397125"/>
+                    </a:xfrm>
+                    <a:prstGeom prst="rect">
+                      <a:avLst/>
+                    </a:prstGeom>
+                    <a:noFill/>
+                    <a:ln>
+                      <a:noFill/>
+                    </a:ln>
+                  </pic:spPr>
+                </pic:pic>
+              </a:graphicData>
+            </a:graphic>
+          </wp:inline>
+        </w:drawing>
+      </w:r>
+    </w:p>
+    <w:p/>
+    <w:p>
+      <w:r>
+        <w:t>The last symbol in the redirection altogether is the target type (</w:t>
+      </w:r>
+      <w:r>
+        <w:rPr>
+          <w:b/>
+        </w:rPr>
+        <w:t>C</w:t>
+      </w:r>
+      <w:r>
+        <w:t>). The last symbol pointed to by an object line is the object (</w:t>
+      </w:r>
+      <w:r>
+        <w:rPr>
+          <w:b/>
+        </w:rPr>
+        <w:t>O</w:t>
+      </w:r>
+      <w:r>
+        <w:t>). Note that the target type may be pointed out by an object line.</w:t>
+      </w:r>
+    </w:p>
+    <w:p/>
+    <w:p>
+      <w:pPr>
+        <w:pStyle w:val="Picture"/>
+      </w:pPr>
+      <w:r>
+        <w:rPr>
+          <w:noProof/>
+        </w:rPr>
+        <w:drawing>
+          <wp:inline distT="0" distB="0" distL="0" distR="0" wp14:anchorId="17F6C102" wp14:editId="705722D2">
+            <wp:extent cx="1427480" cy="1903095"/>
+            <wp:effectExtent l="0" t="0" r="0" b="0"/>
+            <wp:docPr id="8" name="Picture 8"/>
+            <wp:cNvGraphicFramePr>
+              <a:graphicFrameLocks xmlns:a="http://schemas.openxmlformats.org/drawingml/2006/main" noChangeAspect="1"/>
+            </wp:cNvGraphicFramePr>
+            <a:graphic xmlns:a="http://schemas.openxmlformats.org/drawingml/2006/main">
+              <a:graphicData uri="http://schemas.openxmlformats.org/drawingml/2006/picture">
+                <pic:pic xmlns:pic="http://schemas.openxmlformats.org/drawingml/2006/picture">
+                  <pic:nvPicPr>
+                    <pic:cNvPr id="0" name="Picture 8"/>
+                    <pic:cNvPicPr>
+                      <a:picLocks noChangeAspect="1" noChangeArrowheads="1"/>
+                    </pic:cNvPicPr>
+                  </pic:nvPicPr>
+                  <pic:blipFill>
+                    <a:blip r:embed="rId10" cstate="print">
+                      <a:lum bright="-18000"/>
+                      <a:extLst>
+                        <a:ext uri="{28A0092B-C50C-407E-A947-70E740481C1C}">
+                          <a14:useLocalDpi xmlns:a14="http://schemas.microsoft.com/office/drawing/2010/main" val="0"/>
+                        </a:ext>
+                      </a:extLst>
+                    </a:blip>
+                    <a:srcRect/>
+                    <a:stretch>
+                      <a:fillRect/>
+                    </a:stretch>
+                  </pic:blipFill>
+                  <pic:spPr bwMode="auto">
+                    <a:xfrm>
+                      <a:off x="0" y="0"/>
+                      <a:ext cx="1427480" cy="1903095"/>
+                    </a:xfrm>
+                    <a:prstGeom prst="rect">
+                      <a:avLst/>
+                    </a:prstGeom>
+                    <a:noFill/>
+                    <a:ln>
+                      <a:noFill/>
+                    </a:ln>
+                  </pic:spPr>
+                </pic:pic>
+              </a:graphicData>
+            </a:graphic>
+          </wp:inline>
+        </w:drawing>
+      </w:r>
+    </w:p>
+    <w:p>
+      <w:pPr>
+        <w:pStyle w:val="AlineaSeparator"/>
+      </w:pPr>
+    </w:p>
+    <w:p>
+      <w:r>
+        <w:t>When you only want to find out the type, it is better to use a type trace than it is to use an object-type trace. Type trace prefers type lines over object lines. Type lines generally follow less redirections before reaching the target type than object lines do.</w:t>
+      </w:r>
+    </w:p>
+    <w:p/>
+    <w:p>
+      <w:pPr>
+        <w:pStyle w:val="Picture"/>
+      </w:pPr>
+      <w:r>
+        <w:rPr>
+          <w:noProof/>
+        </w:rPr>
+        <w:drawing>
+          <wp:inline distT="0" distB="0" distL="0" distR="0" wp14:anchorId="59DFBBDD" wp14:editId="7736E493">
+            <wp:extent cx="1529080" cy="1449070"/>
+            <wp:effectExtent l="0" t="0" r="0" b="0"/>
+            <wp:docPr id="22" name="Picture 22"/>
+            <wp:cNvGraphicFramePr>
+              <a:graphicFrameLocks xmlns:a="http://schemas.openxmlformats.org/drawingml/2006/main" noChangeAspect="1"/>
+            </wp:cNvGraphicFramePr>
+            <a:graphic xmlns:a="http://schemas.openxmlformats.org/drawingml/2006/main">
+              <a:graphicData uri="http://schemas.openxmlformats.org/drawingml/2006/picture">
+                <pic:pic xmlns:pic="http://schemas.openxmlformats.org/drawingml/2006/picture">
+                  <pic:nvPicPr>
+                    <pic:cNvPr id="0" name="Picture 9"/>
+                    <pic:cNvPicPr>
+                      <a:picLocks noChangeAspect="1" noChangeArrowheads="1"/>
+                    </pic:cNvPicPr>
+                  </pic:nvPicPr>
+                  <pic:blipFill>
+                    <a:blip r:embed="rId18" cstate="print">
+                      <a:lum bright="-18000"/>
+                      <a:extLst>
+                        <a:ext uri="{28A0092B-C50C-407E-A947-70E740481C1C}">
+                          <a14:useLocalDpi xmlns:a14="http://schemas.microsoft.com/office/drawing/2010/main" val="0"/>
+                        </a:ext>
+                      </a:extLst>
+                    </a:blip>
+                    <a:srcRect/>
+                    <a:stretch>
+                      <a:fillRect/>
+                    </a:stretch>
+                  </pic:blipFill>
+                  <pic:spPr bwMode="auto">
+                    <a:xfrm>
+                      <a:off x="0" y="0"/>
+                      <a:ext cx="1529080" cy="1449070"/>
+                    </a:xfrm>
+                    <a:prstGeom prst="rect">
+                      <a:avLst/>
+                    </a:prstGeom>
+                    <a:noFill/>
+                    <a:ln>
+                      <a:noFill/>
+                    </a:ln>
+                  </pic:spPr>
+                </pic:pic>
+              </a:graphicData>
+            </a:graphic>
+          </wp:inline>
+        </w:drawing>
+      </w:r>
+    </w:p>
+    <w:p>
+      <w:pPr>
+        <w:pStyle w:val="Heading5"/>
+      </w:pPr>
+      <w:r>
+        <w:t>Tracing is Not Always Hard</w:t>
+      </w:r>
+    </w:p>
+    <w:p>
+      <w:r>
+        <w:t xml:space="preserve">If an object symbol has no object line or type line, then finding the target object and type is much simpler, because no </w:t>
+      </w:r>
+      <w:proofErr w:type="spellStart"/>
+      <w:r>
+        <w:t>redirectioning</w:t>
+      </w:r>
+      <w:proofErr w:type="spellEnd"/>
+      <w:r>
+        <w:t xml:space="preserve"> at all takes place. The symbol is its own object and type.</w:t>
+      </w:r>
+    </w:p>
+    <w:p/>
+    <w:p>
+      <w:pPr>
+        <w:pStyle w:val="Picture"/>
+        <w:rPr>
+          <w:color w:val="00CCFF"/>
+        </w:rPr>
+      </w:pPr>
+      <w:r>
+        <w:rPr>
+          <w:noProof/>
+          <w:color w:val="00CCFF"/>
+        </w:rPr>
+        <w:drawing>
+          <wp:inline distT="0" distB="0" distL="0" distR="0" wp14:anchorId="0FEBCCB2" wp14:editId="641894B7">
+            <wp:extent cx="506730" cy="457200"/>
+            <wp:effectExtent l="0" t="0" r="0" b="0"/>
+            <wp:docPr id="23" name="Picture 23"/>
+            <wp:cNvGraphicFramePr>
+              <a:graphicFrameLocks xmlns:a="http://schemas.openxmlformats.org/drawingml/2006/main" noChangeAspect="1"/>
+            </wp:cNvGraphicFramePr>
+            <a:graphic xmlns:a="http://schemas.openxmlformats.org/drawingml/2006/main">
+              <a:graphicData uri="http://schemas.openxmlformats.org/drawingml/2006/picture">
+                <pic:pic xmlns:pic="http://schemas.openxmlformats.org/drawingml/2006/picture">
+                  <pic:nvPicPr>
+                    <pic:cNvPr id="0" name="Picture 10"/>
+                    <pic:cNvPicPr>
+                      <a:picLocks noChangeAspect="1" noChangeArrowheads="1"/>
+                    </pic:cNvPicPr>
+                  </pic:nvPicPr>
+                  <pic:blipFill>
+                    <a:blip r:embed="rId19">
+                      <a:extLst>
+                        <a:ext uri="{28A0092B-C50C-407E-A947-70E740481C1C}">
+                          <a14:useLocalDpi xmlns:a14="http://schemas.microsoft.com/office/drawing/2010/main" val="0"/>
+                        </a:ext>
+                      </a:extLst>
+                    </a:blip>
+                    <a:srcRect/>
+                    <a:stretch>
+                      <a:fillRect/>
+                    </a:stretch>
+                  </pic:blipFill>
+                  <pic:spPr bwMode="auto">
+                    <a:xfrm>
+                      <a:off x="0" y="0"/>
+                      <a:ext cx="506730" cy="457200"/>
+                    </a:xfrm>
+                    <a:prstGeom prst="rect">
+                      <a:avLst/>
+                    </a:prstGeom>
+                    <a:noFill/>
+                    <a:ln>
+                      <a:noFill/>
+                    </a:ln>
+                  </pic:spPr>
+                </pic:pic>
+              </a:graphicData>
+            </a:graphic>
+          </wp:inline>
+        </w:drawing>
+      </w:r>
+    </w:p>
+    <w:p/>
+    <w:p>
+      <w:r>
+        <w:t>Traces usually don’t require as many steps as in the examples above.</w:t>
+      </w:r>
+    </w:p>
+    <w:p/>
+    <w:p/>
+    <w:p>
+      <w:r>
+        <w:t>Targets,</w:t>
+      </w:r>
+    </w:p>
+    <w:p>
+      <w:r>
+        <w:t>2010-05</w:t>
+      </w:r>
+    </w:p>
+    <w:p>
+      <w:pPr>
+        <w:ind w:left="1136"/>
+      </w:pPr>
+    </w:p>
+    <w:p>
+      <w:pPr>
+        <w:ind w:left="785" w:hanging="216"/>
+      </w:pPr>
+      <w:r>
+        <w:t>&gt; I do not know how it works yet. Now my mind says: follow all redirections, including multiple interface redirections… but in the Target Class story I stopped doing that. Maybe it is just what you want the term Target Interface to define. Maybe it is not even important. I don’t know.</w:t>
+      </w:r>
+    </w:p>
+    <w:p>
+      <w:pPr>
+        <w:ind w:left="785" w:hanging="216"/>
+      </w:pPr>
+      <w:r>
+        <w:t>&gt; Perhaps there should be a distinction between interface definition and target interface. I do feel that both the ‘follow only one class or interface step’ version is a concept to be aware of, but the target interface concept would actually be following all redirections to find the object that actually determines the publics.</w:t>
+      </w:r>
+    </w:p>
+    <w:p>
+      <w:pPr>
+        <w:ind w:left="785" w:hanging="216"/>
+      </w:pPr>
+      <w:r>
+        <w:t xml:space="preserve">&gt; Yes. What is now called Target Interface should probably be called the </w:t>
+      </w:r>
+      <w:r>
+        <w:rPr>
+          <w:i/>
+        </w:rPr>
+        <w:t xml:space="preserve">Interface Object </w:t>
+      </w:r>
+      <w:r>
+        <w:t xml:space="preserve">and the </w:t>
+      </w:r>
+      <w:r>
+        <w:rPr>
+          <w:i/>
+        </w:rPr>
+        <w:t xml:space="preserve">Target Interface </w:t>
+      </w:r>
+      <w:r>
+        <w:t>is the object after following all types of redirections in any order.</w:t>
+      </w:r>
+    </w:p>
+    <w:p/>
+    <w:p>
+      <w:r>
+        <w:t>JJ</w:t>
+      </w:r>
+    </w:p>
+    <w:p/>
+    <w:p/>
     <w:p/>
     <w:sectPr>
       <w:pgSz w:w="12240" w:h="15840"/>
@@ -2060,7 +3163,7 @@
   <w:abstractNum w:abstractNumId="0" w15:restartNumberingAfterBreak="0">
     <w:nsid w:val="FFFFFF7C"/>
     <w:multiLevelType w:val="singleLevel"/>
-    <w:tmpl w:val="CB1ED1BC"/>
+    <w:tmpl w:val="DC50A492"/>
     <w:lvl w:ilvl="0">
       <w:start w:val="1"/>
       <w:numFmt w:val="decimal"/>
@@ -2077,7 +3180,7 @@
   <w:abstractNum w:abstractNumId="1" w15:restartNumberingAfterBreak="0">
     <w:nsid w:val="FFFFFF7D"/>
     <w:multiLevelType w:val="singleLevel"/>
-    <w:tmpl w:val="EE5847D2"/>
+    <w:tmpl w:val="374E291E"/>
     <w:lvl w:ilvl="0">
       <w:start w:val="1"/>
       <w:numFmt w:val="decimal"/>
@@ -2094,7 +3197,7 @@
   <w:abstractNum w:abstractNumId="2" w15:restartNumberingAfterBreak="0">
     <w:nsid w:val="FFFFFF7E"/>
     <w:multiLevelType w:val="singleLevel"/>
-    <w:tmpl w:val="85D4A19E"/>
+    <w:tmpl w:val="DF708798"/>
     <w:lvl w:ilvl="0">
       <w:start w:val="1"/>
       <w:numFmt w:val="decimal"/>
@@ -2111,7 +3214,7 @@
   <w:abstractNum w:abstractNumId="3" w15:restartNumberingAfterBreak="0">
     <w:nsid w:val="FFFFFF7F"/>
     <w:multiLevelType w:val="singleLevel"/>
-    <w:tmpl w:val="F5D477BE"/>
+    <w:tmpl w:val="DEA4BFDC"/>
     <w:lvl w:ilvl="0">
       <w:start w:val="1"/>
       <w:numFmt w:val="decimal"/>
@@ -2128,7 +3231,7 @@
   <w:abstractNum w:abstractNumId="4" w15:restartNumberingAfterBreak="0">
     <w:nsid w:val="FFFFFF80"/>
     <w:multiLevelType w:val="singleLevel"/>
-    <w:tmpl w:val="14C4148C"/>
+    <w:tmpl w:val="80A48664"/>
     <w:lvl w:ilvl="0">
       <w:start w:val="1"/>
       <w:numFmt w:val="bullet"/>
@@ -2148,7 +3251,7 @@
   <w:abstractNum w:abstractNumId="5" w15:restartNumberingAfterBreak="0">
     <w:nsid w:val="FFFFFF81"/>
     <w:multiLevelType w:val="singleLevel"/>
-    <w:tmpl w:val="283619DA"/>
+    <w:tmpl w:val="2D66F9BA"/>
     <w:lvl w:ilvl="0">
       <w:start w:val="1"/>
       <w:numFmt w:val="bullet"/>
@@ -2168,7 +3271,7 @@
   <w:abstractNum w:abstractNumId="6" w15:restartNumberingAfterBreak="0">
     <w:nsid w:val="FFFFFF82"/>
     <w:multiLevelType w:val="singleLevel"/>
-    <w:tmpl w:val="44443BAA"/>
+    <w:tmpl w:val="73B69B52"/>
     <w:lvl w:ilvl="0">
       <w:start w:val="1"/>
       <w:numFmt w:val="bullet"/>
@@ -2188,7 +3291,7 @@
   <w:abstractNum w:abstractNumId="7" w15:restartNumberingAfterBreak="0">
     <w:nsid w:val="FFFFFF83"/>
     <w:multiLevelType w:val="singleLevel"/>
-    <w:tmpl w:val="5AA02FDA"/>
+    <w:tmpl w:val="0E5E7F98"/>
     <w:lvl w:ilvl="0">
       <w:start w:val="1"/>
       <w:numFmt w:val="bullet"/>
@@ -2208,7 +3311,7 @@
   <w:abstractNum w:abstractNumId="8" w15:restartNumberingAfterBreak="0">
     <w:nsid w:val="FFFFFF88"/>
     <w:multiLevelType w:val="singleLevel"/>
-    <w:tmpl w:val="B04A8DF8"/>
+    <w:tmpl w:val="98E06B1E"/>
     <w:lvl w:ilvl="0">
       <w:start w:val="1"/>
       <w:numFmt w:val="decimal"/>
@@ -2225,7 +3328,7 @@
   <w:abstractNum w:abstractNumId="9" w15:restartNumberingAfterBreak="0">
     <w:nsid w:val="FFFFFF89"/>
     <w:multiLevelType w:val="singleLevel"/>
-    <w:tmpl w:val="099264EE"/>
+    <w:tmpl w:val="9544EE72"/>
     <w:lvl w:ilvl="0">
       <w:start w:val="1"/>
       <w:numFmt w:val="bullet"/>
@@ -3227,7 +4330,7 @@
     <w:uiPriority w:val="9"/>
     <w:unhideWhenUsed/>
     <w:qFormat/>
-    <w:rsid w:val="009B0AAB"/>
+    <w:rsid w:val="003C2F4D"/>
     <w:pPr>
       <w:keepNext/>
       <w:keepLines/>
@@ -3237,6 +4340,27 @@
     <w:rPr>
       <w:rFonts w:eastAsiaTheme="majorEastAsia" w:cstheme="majorBidi"/>
       <w:b/>
+      <w:sz w:val="18"/>
+    </w:rPr>
+  </w:style>
+  <w:style w:type="paragraph" w:styleId="Heading6">
+    <w:name w:val="heading 6"/>
+    <w:basedOn w:val="Normal"/>
+    <w:next w:val="Normal"/>
+    <w:link w:val="Heading6Char"/>
+    <w:uiPriority w:val="9"/>
+    <w:unhideWhenUsed/>
+    <w:qFormat/>
+    <w:rsid w:val="0078583D"/>
+    <w:pPr>
+      <w:keepNext/>
+      <w:keepLines/>
+      <w:spacing w:before="40"/>
+      <w:outlineLvl w:val="5"/>
+    </w:pPr>
+    <w:rPr>
+      <w:rFonts w:asciiTheme="majorHAnsi" w:eastAsiaTheme="majorEastAsia" w:hAnsiTheme="majorHAnsi" w:cstheme="majorBidi"/>
+      <w:color w:val="1F3763" w:themeColor="accent1" w:themeShade="7F"/>
     </w:rPr>
   </w:style>
   <w:style w:type="character" w:default="1" w:styleId="DefaultParagraphFont">
@@ -3724,10 +4848,11 @@
     <w:basedOn w:val="DefaultParagraphFont"/>
     <w:link w:val="Heading5"/>
     <w:uiPriority w:val="9"/>
-    <w:rsid w:val="009B0AAB"/>
+    <w:rsid w:val="003C2F4D"/>
     <w:rPr>
       <w:rFonts w:ascii="Calibri" w:eastAsiaTheme="majorEastAsia" w:hAnsi="Calibri" w:cstheme="majorBidi"/>
       <w:b/>
+      <w:sz w:val="18"/>
       <w:szCs w:val="26"/>
     </w:rPr>
   </w:style>
@@ -3752,6 +4877,19 @@
     </w:pPr>
     <w:rPr>
       <w:rFonts w:ascii="Calibri" w:hAnsi="Calibri"/>
+      <w:sz w:val="22"/>
+      <w:szCs w:val="26"/>
+    </w:rPr>
+  </w:style>
+  <w:style w:type="character" w:customStyle="1" w:styleId="Heading6Char">
+    <w:name w:val="Heading 6 Char"/>
+    <w:basedOn w:val="DefaultParagraphFont"/>
+    <w:link w:val="Heading6"/>
+    <w:uiPriority w:val="9"/>
+    <w:rsid w:val="0078583D"/>
+    <w:rPr>
+      <w:rFonts w:asciiTheme="majorHAnsi" w:eastAsiaTheme="majorEastAsia" w:hAnsiTheme="majorHAnsi" w:cstheme="majorBidi"/>
+      <w:color w:val="1F3763" w:themeColor="accent1" w:themeShade="7F"/>
       <w:sz w:val="22"/>
       <w:szCs w:val="26"/>
     </w:rPr>

</xml_diff>

<commit_message>
Circle Language Spec: Move 'Relation to a Pointer' from the Relations chapter to the Pointers chapter.
</commit_message>
<xml_diff>
--- a/1.1. Circle Language Spec/24. Pointers/Pointers.docx
+++ b/1.1. Circle Language Spec/24. Pointers/Pointers.docx
@@ -206,15 +206,7 @@
         </w:numPr>
       </w:pPr>
       <w:r>
-        <w:t xml:space="preserve">All symbols would be pointers, kind of like in some languages objects might be accessed through singly-redirected object references (C# </w:t>
-      </w:r>
-      <w:proofErr w:type="spellStart"/>
-      <w:r>
-        <w:t>assumably</w:t>
-      </w:r>
-      <w:proofErr w:type="spellEnd"/>
-      <w:r>
-        <w:t>).</w:t>
+        <w:t>All symbols would be pointers, kind of like in some languages objects might be accessed through singly-redirected object references (C# assumably).</w:t>
       </w:r>
     </w:p>
     <w:p>
@@ -275,23 +267,7 @@
     </w:p>
     <w:p>
       <w:r>
-        <w:t xml:space="preserve">Another topic that might be covered, is a comparison with other languages (even though one of the strategic items is to not try and compare so much in this text, with the idea that 'where would it end?') An exception to the rule could be made here to add a comparison to other language's ref-ness, because Circle seems to be 'make a mockery' of the concept ref-ness in a way. C# or C++ seem to be specific about ref-ness. (C++ might make you specify asterisks ** to indicate how many redirections a pointer variable makes; C# and .NET seem to assign </w:t>
-      </w:r>
-      <w:proofErr w:type="spellStart"/>
-      <w:r>
-        <w:t>intrisic</w:t>
-      </w:r>
-      <w:proofErr w:type="spellEnd"/>
-      <w:r>
-        <w:t xml:space="preserve"> importance to defining parameters as ref or out and what other 'ref-nesses' have you? Anyway, they seem quite specific.) Circle however, seems to make a 'mockery' out of this, because all you need to do is add a line and the ref-ness changes. And the ref-ness does not seem to be specified near the start of the pointer redirection, but you might arbitrarily let redirections be added by the thing you are pointing to. 'mockery' is a meant a bit </w:t>
-      </w:r>
-      <w:proofErr w:type="spellStart"/>
-      <w:r>
-        <w:t>humoristically</w:t>
-      </w:r>
-      <w:proofErr w:type="spellEnd"/>
-      <w:r>
-        <w:t xml:space="preserve"> here, of course. It is just a notation. If the diagrams might represent something from C#, rules are probably just bound by what you can do in C#. You simply might not be able to add more redirections, or might not validly specify something with not enough redirection. Getter accesses in C# might actually be C#'s own embodiment of indeterminate ref-ness. Or depending how lightly you might want to apply the diagram language, it might not really matter that much, this ref-ness issue and these diagrams. But what might become a splinter in your brain, is that Circle does not seem to have a notation (yet) to specify fixed ref-ness. And what might rub some against the fur, is that Circle seems to like indeterminate ref-ness while some might hold determinate ref-ness in great value perhaps. The notion that there are these ideas about that, might justify thinking about it and perhaps describing a way to elegantly solve it or perhaps find a way to live with things the way they are.</w:t>
+        <w:t>Another topic that might be covered, is a comparison with other languages (even though one of the strategic items is to not try and compare so much in this text, with the idea that 'where would it end?') An exception to the rule could be made here to add a comparison to other language's ref-ness, because Circle seems to be 'make a mockery' of the concept ref-ness in a way. C# or C++ seem to be specific about ref-ness. (C++ might make you specify asterisks ** to indicate how many redirections a pointer variable makes; C# and .NET seem to assign intrisic importance to defining parameters as ref or out and what other 'ref-nesses' have you? Anyway, they seem quite specific.) Circle however, seems to make a 'mockery' out of this, because all you need to do is add a line and the ref-ness changes. And the ref-ness does not seem to be specified near the start of the pointer redirection, but you might arbitrarily let redirections be added by the thing you are pointing to. 'mockery' is a meant a bit humoristically here, of course. It is just a notation. If the diagrams might represent something from C#, rules are probably just bound by what you can do in C#. You simply might not be able to add more redirections, or might not validly specify something with not enough redirection. Getter accesses in C# might actually be C#'s own embodiment of indeterminate ref-ness. Or depending how lightly you might want to apply the diagram language, it might not really matter that much, this ref-ness issue and these diagrams. But what might become a splinter in your brain, is that Circle does not seem to have a notation (yet) to specify fixed ref-ness. And what might rub some against the fur, is that Circle seems to like indeterminate ref-ness while some might hold determinate ref-ness in great value perhaps. The notion that there are these ideas about that, might justify thinking about it and perhaps describing a way to elegantly solve it or perhaps find a way to live with things the way they are.</w:t>
       </w:r>
     </w:p>
     <w:p>
@@ -1794,11 +1770,2185 @@
         <w:t>: they could differ in default values. The main point is: finding the target class is about finding the class object.</w:t>
       </w:r>
     </w:p>
+    <w:p>
+      <w:pPr>
+        <w:pStyle w:val="Heading3"/>
+      </w:pPr>
+      <w:r>
+        <w:t>Relation to a Pointer</w:t>
+      </w:r>
+    </w:p>
+    <w:p>
+      <w:pPr>
+        <w:pStyle w:val="Heading4"/>
+      </w:pPr>
+      <w:r>
+        <w:t>Concept</w:t>
+      </w:r>
+    </w:p>
+    <w:p>
+      <w:r>
+        <w:t xml:space="preserve">As </w:t>
+      </w:r>
+      <w:r>
+        <w:rPr>
+          <w:color w:val="FF0000"/>
+        </w:rPr>
+        <w:t xml:space="preserve">covered </w:t>
+      </w:r>
+      <w:r>
+        <w:t xml:space="preserve">by </w:t>
+      </w:r>
+      <w:r>
+        <w:rPr>
+          <w:color w:val="FF0000"/>
+        </w:rPr>
+        <w:t>the*</w:t>
+      </w:r>
+      <w:r>
+        <w:t xml:space="preserve"> article </w:t>
+      </w:r>
+      <w:r>
+        <w:rPr>
+          <w:i/>
+        </w:rPr>
+        <w:t>Related Classes</w:t>
+      </w:r>
+      <w:r>
+        <w:t xml:space="preserve">, </w:t>
+      </w:r>
+      <w:r>
+        <w:rPr>
+          <w:color w:val="FF0000"/>
+        </w:rPr>
+        <w:t>you</w:t>
+      </w:r>
+      <w:r>
+        <w:rPr>
+          <w:color w:val="FF0000"/>
+        </w:rPr>
+        <w:t>*</w:t>
+      </w:r>
+      <w:r>
+        <w:t xml:space="preserve"> </w:t>
+      </w:r>
+      <w:r>
+        <w:rPr>
+          <w:color w:val="FF0000"/>
+        </w:rPr>
+        <w:t>can*</w:t>
+      </w:r>
+      <w:r>
+        <w:t xml:space="preserve"> also establish a unary relation with a </w:t>
+      </w:r>
+      <w:r>
+        <w:rPr>
+          <w:i/>
+        </w:rPr>
+        <w:t>pointer</w:t>
+      </w:r>
+      <w:r>
+        <w:t xml:space="preserve"> to another class. </w:t>
+      </w:r>
+      <w:r>
+        <w:rPr>
+          <w:color w:val="FF0000"/>
+        </w:rPr>
+        <w:t>This</w:t>
+      </w:r>
+      <w:r>
+        <w:t xml:space="preserve"> </w:t>
+      </w:r>
+      <w:r>
+        <w:rPr>
+          <w:color w:val="FF0000"/>
+        </w:rPr>
+        <w:t>is</w:t>
+      </w:r>
+      <w:r>
+        <w:t xml:space="preserve"> </w:t>
+      </w:r>
+      <w:r>
+        <w:rPr>
+          <w:color w:val="FF0000"/>
+        </w:rPr>
+        <w:t>not</w:t>
+      </w:r>
+      <w:r>
+        <w:rPr>
+          <w:color w:val="FF0000"/>
+        </w:rPr>
+        <w:t>*</w:t>
+      </w:r>
+      <w:r>
+        <w:t xml:space="preserve"> </w:t>
+      </w:r>
+      <w:r>
+        <w:rPr>
+          <w:color w:val="FF0000"/>
+        </w:rPr>
+        <w:t>so</w:t>
+      </w:r>
+      <w:r>
+        <w:t xml:space="preserve"> common, </w:t>
+      </w:r>
+      <w:r>
+        <w:rPr>
+          <w:color w:val="FF0000"/>
+        </w:rPr>
+        <w:t>but*</w:t>
+      </w:r>
+      <w:r>
+        <w:t xml:space="preserve"> it </w:t>
+      </w:r>
+      <w:r>
+        <w:rPr>
+          <w:color w:val="FF0000"/>
+        </w:rPr>
+        <w:t>is</w:t>
+      </w:r>
+      <w:r>
+        <w:t xml:space="preserve"> possible </w:t>
+      </w:r>
+      <w:r>
+        <w:rPr>
+          <w:color w:val="FF0000"/>
+        </w:rPr>
+        <w:t>all</w:t>
+      </w:r>
+      <w:r>
+        <w:t xml:space="preserve"> </w:t>
+      </w:r>
+      <w:r>
+        <w:rPr>
+          <w:color w:val="FF0000"/>
+        </w:rPr>
+        <w:t>the*</w:t>
+      </w:r>
+      <w:r>
+        <w:t xml:space="preserve"> same. </w:t>
+      </w:r>
+      <w:r>
+        <w:rPr>
+          <w:color w:val="FF0000"/>
+        </w:rPr>
+        <w:t>This</w:t>
+      </w:r>
+      <w:r>
+        <w:t xml:space="preserve"> </w:t>
+      </w:r>
+      <w:r>
+        <w:rPr>
+          <w:color w:val="FF0000"/>
+        </w:rPr>
+        <w:t>is</w:t>
+      </w:r>
+      <w:r>
+        <w:t xml:space="preserve"> mostly applied, to allow a class to make a sub-object’s class </w:t>
+      </w:r>
+      <w:r>
+        <w:rPr>
+          <w:i/>
+        </w:rPr>
+        <w:t>ad</w:t>
+      </w:r>
+      <w:r>
+        <w:rPr>
+          <w:i/>
+          <w:color w:val="FF0000"/>
+        </w:rPr>
+        <w:t>just</w:t>
+      </w:r>
+      <w:r>
+        <w:rPr>
+          <w:i/>
+        </w:rPr>
+        <w:t>able</w:t>
+      </w:r>
+      <w:r>
+        <w:t xml:space="preserve">. It </w:t>
+      </w:r>
+      <w:r>
+        <w:rPr>
+          <w:color w:val="FF0000"/>
+        </w:rPr>
+        <w:t>is</w:t>
+      </w:r>
+      <w:r>
+        <w:t xml:space="preserve"> </w:t>
+      </w:r>
+      <w:r>
+        <w:rPr>
+          <w:color w:val="FF0000"/>
+        </w:rPr>
+        <w:t>important</w:t>
+      </w:r>
+      <w:r>
+        <w:t xml:space="preserve"> to consider, that everything inside a pointer </w:t>
+      </w:r>
+      <w:r>
+        <w:rPr>
+          <w:color w:val="FF0000"/>
+        </w:rPr>
+        <w:t>is</w:t>
+      </w:r>
+      <w:r>
+        <w:t xml:space="preserve"> </w:t>
+      </w:r>
+      <w:r>
+        <w:rPr>
+          <w:color w:val="FF0000"/>
+        </w:rPr>
+        <w:t xml:space="preserve">really </w:t>
+      </w:r>
+      <w:r>
+        <w:t xml:space="preserve">part of </w:t>
+      </w:r>
+      <w:r>
+        <w:rPr>
+          <w:color w:val="FF0000"/>
+        </w:rPr>
+        <w:t>the*</w:t>
+      </w:r>
+      <w:r>
+        <w:t xml:space="preserve"> </w:t>
+      </w:r>
+      <w:r>
+        <w:rPr>
+          <w:i/>
+        </w:rPr>
+        <w:t>target class</w:t>
+      </w:r>
+      <w:r>
+        <w:t xml:space="preserve">, </w:t>
+      </w:r>
+      <w:r>
+        <w:rPr>
+          <w:color w:val="FF0000"/>
+        </w:rPr>
+        <w:t>but*</w:t>
+      </w:r>
+      <w:r>
+        <w:t xml:space="preserve"> a pointer itself </w:t>
+      </w:r>
+      <w:r>
+        <w:rPr>
+          <w:color w:val="FF0000"/>
+        </w:rPr>
+        <w:t>is</w:t>
+      </w:r>
+      <w:r>
+        <w:t xml:space="preserve"> </w:t>
+      </w:r>
+      <w:r>
+        <w:t xml:space="preserve">usable </w:t>
+      </w:r>
+      <w:r>
+        <w:t xml:space="preserve">individually, independent from </w:t>
+      </w:r>
+      <w:r>
+        <w:rPr>
+          <w:color w:val="FF0000"/>
+        </w:rPr>
+        <w:t>the*</w:t>
+      </w:r>
+      <w:r>
+        <w:t xml:space="preserve"> target class. </w:t>
+      </w:r>
+      <w:r>
+        <w:rPr>
+          <w:color w:val="FF0000"/>
+        </w:rPr>
+        <w:t>This</w:t>
+      </w:r>
+      <w:r>
+        <w:t xml:space="preserve"> </w:t>
+      </w:r>
+      <w:r>
+        <w:rPr>
+          <w:color w:val="FF0000"/>
+        </w:rPr>
+        <w:t>is</w:t>
+      </w:r>
+      <w:r>
+        <w:t xml:space="preserve"> well visualized in </w:t>
+      </w:r>
+      <w:r>
+        <w:rPr>
+          <w:color w:val="FF0000"/>
+        </w:rPr>
+        <w:t>the*</w:t>
+      </w:r>
+      <w:r>
+        <w:t xml:space="preserve"> article </w:t>
+      </w:r>
+      <w:r>
+        <w:rPr>
+          <w:i/>
+        </w:rPr>
+        <w:t>Relation to a Pointer in a Diagram</w:t>
+      </w:r>
+      <w:r>
+        <w:rPr>
+          <w:i/>
+        </w:rPr>
+        <w:t>.</w:t>
+      </w:r>
+      <w:r>
+        <w:t xml:space="preserve"> To make a relation to a pointer dual, </w:t>
+      </w:r>
+      <w:r>
+        <w:rPr>
+          <w:color w:val="FF0000"/>
+        </w:rPr>
+        <w:t>you</w:t>
+      </w:r>
+      <w:r>
+        <w:rPr>
+          <w:color w:val="FF0000"/>
+        </w:rPr>
+        <w:t>*</w:t>
+      </w:r>
+      <w:r>
+        <w:t xml:space="preserve"> </w:t>
+      </w:r>
+      <w:r>
+        <w:rPr>
+          <w:color w:val="FF0000"/>
+        </w:rPr>
+        <w:t>have</w:t>
+      </w:r>
+      <w:r>
+        <w:rPr>
+          <w:color w:val="FF0000"/>
+        </w:rPr>
+        <w:t xml:space="preserve"> to</w:t>
+      </w:r>
+      <w:r>
+        <w:t xml:space="preserve"> give </w:t>
+      </w:r>
+      <w:r>
+        <w:rPr>
+          <w:color w:val="FF0000"/>
+        </w:rPr>
+        <w:t>the*</w:t>
+      </w:r>
+      <w:r>
+        <w:t xml:space="preserve"> target class a relation back to </w:t>
+      </w:r>
+      <w:r>
+        <w:rPr>
+          <w:color w:val="FF0000"/>
+        </w:rPr>
+        <w:t>the*</w:t>
+      </w:r>
+      <w:r>
+        <w:t xml:space="preserve"> first class. </w:t>
+      </w:r>
+      <w:r>
+        <w:rPr>
+          <w:color w:val="FF0000"/>
+        </w:rPr>
+        <w:t>The*</w:t>
+      </w:r>
+      <w:r>
+        <w:t xml:space="preserve"> first class relates to </w:t>
+      </w:r>
+      <w:r>
+        <w:rPr>
+          <w:color w:val="FF0000"/>
+        </w:rPr>
+        <w:t>the*</w:t>
+      </w:r>
+      <w:r>
+        <w:t xml:space="preserve"> pointer, </w:t>
+      </w:r>
+      <w:r>
+        <w:rPr>
+          <w:color w:val="FF0000"/>
+        </w:rPr>
+        <w:t>but*</w:t>
+      </w:r>
+      <w:r>
+        <w:t xml:space="preserve"> </w:t>
+      </w:r>
+      <w:r>
+        <w:rPr>
+          <w:color w:val="FF0000"/>
+        </w:rPr>
+        <w:t>the*</w:t>
+      </w:r>
+      <w:r>
+        <w:t xml:space="preserve"> target class relates back to </w:t>
+      </w:r>
+      <w:r>
+        <w:rPr>
+          <w:color w:val="FF0000"/>
+        </w:rPr>
+        <w:t>the*</w:t>
+      </w:r>
+      <w:r>
+        <w:t xml:space="preserve"> first class. </w:t>
+      </w:r>
+      <w:r>
+        <w:rPr>
+          <w:color w:val="FF0000"/>
+        </w:rPr>
+        <w:t>This</w:t>
+      </w:r>
+      <w:r>
+        <w:t xml:space="preserve"> automatically gives </w:t>
+      </w:r>
+      <w:r>
+        <w:rPr>
+          <w:color w:val="FF0000"/>
+        </w:rPr>
+        <w:t>the*</w:t>
+      </w:r>
+      <w:r>
+        <w:t xml:space="preserve"> pointer a relation back to </w:t>
+      </w:r>
+      <w:r>
+        <w:rPr>
+          <w:color w:val="FF0000"/>
+        </w:rPr>
+        <w:t>the*</w:t>
+      </w:r>
+      <w:r>
+        <w:t xml:space="preserve"> first class. </w:t>
+      </w:r>
+      <w:r>
+        <w:rPr>
+          <w:color w:val="FF0000"/>
+        </w:rPr>
+        <w:t>This</w:t>
+      </w:r>
+      <w:r>
+        <w:t xml:space="preserve"> creates a dual relation between </w:t>
+      </w:r>
+      <w:r>
+        <w:rPr>
+          <w:color w:val="FF0000"/>
+        </w:rPr>
+        <w:t>the*</w:t>
+      </w:r>
+      <w:r>
+        <w:t xml:space="preserve"> first class and </w:t>
+      </w:r>
+      <w:r>
+        <w:rPr>
+          <w:color w:val="FF0000"/>
+        </w:rPr>
+        <w:t>the*</w:t>
+      </w:r>
+      <w:r>
+        <w:t xml:space="preserve"> pointer to a class, </w:t>
+      </w:r>
+      <w:r>
+        <w:rPr>
+          <w:color w:val="FF0000"/>
+        </w:rPr>
+        <w:t>but*</w:t>
+      </w:r>
+      <w:r>
+        <w:t xml:space="preserve"> </w:t>
+      </w:r>
+      <w:r>
+        <w:rPr>
+          <w:color w:val="FF0000"/>
+        </w:rPr>
+        <w:t>only</w:t>
+      </w:r>
+      <w:r>
+        <w:t xml:space="preserve"> a unary backwards relation between </w:t>
+      </w:r>
+      <w:r>
+        <w:rPr>
+          <w:color w:val="FF0000"/>
+        </w:rPr>
+        <w:t>the*</w:t>
+      </w:r>
+      <w:r>
+        <w:t xml:space="preserve"> target class and </w:t>
+      </w:r>
+      <w:r>
+        <w:rPr>
+          <w:color w:val="FF0000"/>
+        </w:rPr>
+        <w:t>the*</w:t>
+      </w:r>
+      <w:r>
+        <w:t xml:space="preserve"> first class. </w:t>
+      </w:r>
+      <w:r>
+        <w:rPr>
+          <w:color w:val="FF0000"/>
+        </w:rPr>
+        <w:t>This</w:t>
+      </w:r>
+      <w:r>
+        <w:t xml:space="preserve"> </w:t>
+      </w:r>
+      <w:r>
+        <w:rPr>
+          <w:color w:val="FF0000"/>
+        </w:rPr>
+        <w:t>is</w:t>
+      </w:r>
+      <w:r>
+        <w:t xml:space="preserve"> </w:t>
+      </w:r>
+      <w:r>
+        <w:rPr>
+          <w:color w:val="FF0000"/>
+        </w:rPr>
+        <w:t>because*</w:t>
+      </w:r>
+      <w:r>
+        <w:t xml:space="preserve"> </w:t>
+      </w:r>
+      <w:r>
+        <w:rPr>
+          <w:color w:val="FF0000"/>
+        </w:rPr>
+        <w:t>the*</w:t>
+      </w:r>
+      <w:r>
+        <w:t xml:space="preserve"> first class does </w:t>
+      </w:r>
+      <w:r>
+        <w:rPr>
+          <w:color w:val="FF0000"/>
+        </w:rPr>
+        <w:t>not</w:t>
+      </w:r>
+      <w:r>
+        <w:rPr>
+          <w:color w:val="FF0000"/>
+        </w:rPr>
+        <w:t>*</w:t>
+      </w:r>
+      <w:r>
+        <w:t xml:space="preserve"> directly refer to </w:t>
+      </w:r>
+      <w:r>
+        <w:rPr>
+          <w:color w:val="FF0000"/>
+        </w:rPr>
+        <w:t>the*</w:t>
+      </w:r>
+      <w:r>
+        <w:t xml:space="preserve"> target class, </w:t>
+      </w:r>
+      <w:r>
+        <w:rPr>
+          <w:color w:val="FF0000"/>
+        </w:rPr>
+        <w:t>but*</w:t>
+      </w:r>
+      <w:r>
+        <w:t xml:space="preserve"> </w:t>
+      </w:r>
+      <w:r>
+        <w:rPr>
+          <w:color w:val="FF0000"/>
+        </w:rPr>
+        <w:t>the*</w:t>
+      </w:r>
+      <w:r>
+        <w:t xml:space="preserve"> target class does directly refer back to it. </w:t>
+      </w:r>
+      <w:r>
+        <w:rPr>
+          <w:color w:val="FF0000"/>
+        </w:rPr>
+        <w:t>You</w:t>
+      </w:r>
+      <w:r>
+        <w:rPr>
+          <w:color w:val="FF0000"/>
+        </w:rPr>
+        <w:t>*</w:t>
+      </w:r>
+      <w:r>
+        <w:t xml:space="preserve"> </w:t>
+      </w:r>
+      <w:r>
+        <w:rPr>
+          <w:color w:val="FF0000"/>
+        </w:rPr>
+        <w:t>should</w:t>
+      </w:r>
+      <w:r>
+        <w:t xml:space="preserve"> see it in a diagram. That </w:t>
+      </w:r>
+      <w:r>
+        <w:rPr>
+          <w:color w:val="FF0000"/>
+        </w:rPr>
+        <w:t>will</w:t>
+      </w:r>
+      <w:r>
+        <w:t xml:space="preserve"> make it </w:t>
+      </w:r>
+      <w:r>
+        <w:rPr>
+          <w:color w:val="FF0000"/>
+        </w:rPr>
+        <w:t>much</w:t>
+      </w:r>
+      <w:r>
+        <w:t xml:space="preserve"> clearer.</w:t>
+      </w:r>
+    </w:p>
+    <w:p>
+      <w:pPr>
+        <w:pStyle w:val="Heading4"/>
+      </w:pPr>
+      <w:r>
+        <w:t>Diagram Notation</w:t>
+      </w:r>
+    </w:p>
+    <w:p>
+      <w:r>
+        <w:rPr>
+          <w:color w:val="FF0000"/>
+        </w:rPr>
+        <w:t>You</w:t>
+      </w:r>
+      <w:r>
+        <w:rPr>
+          <w:color w:val="FF0000"/>
+        </w:rPr>
+        <w:t>*</w:t>
+      </w:r>
+      <w:r>
+        <w:t xml:space="preserve"> </w:t>
+      </w:r>
+      <w:r>
+        <w:rPr>
+          <w:color w:val="FF0000"/>
+        </w:rPr>
+        <w:t>can*</w:t>
+      </w:r>
+      <w:r>
+        <w:t xml:space="preserve"> also establish a unary relation with a </w:t>
+      </w:r>
+      <w:r>
+        <w:rPr>
+          <w:i/>
+        </w:rPr>
+        <w:t>pointer</w:t>
+      </w:r>
+      <w:r>
+        <w:t xml:space="preserve"> to another class. </w:t>
+      </w:r>
+      <w:r>
+        <w:rPr>
+          <w:color w:val="FF0000"/>
+        </w:rPr>
+        <w:t>This</w:t>
+      </w:r>
+      <w:r>
+        <w:t xml:space="preserve"> </w:t>
+      </w:r>
+      <w:r>
+        <w:rPr>
+          <w:color w:val="FF0000"/>
+        </w:rPr>
+        <w:t>is</w:t>
+      </w:r>
+      <w:r>
+        <w:t xml:space="preserve"> </w:t>
+      </w:r>
+      <w:r>
+        <w:rPr>
+          <w:color w:val="FF0000"/>
+        </w:rPr>
+        <w:t>not</w:t>
+      </w:r>
+      <w:r>
+        <w:rPr>
+          <w:color w:val="FF0000"/>
+        </w:rPr>
+        <w:t>*</w:t>
+      </w:r>
+      <w:r>
+        <w:t xml:space="preserve"> </w:t>
+      </w:r>
+      <w:r>
+        <w:rPr>
+          <w:color w:val="FF0000"/>
+        </w:rPr>
+        <w:t>so</w:t>
+      </w:r>
+      <w:r>
+        <w:t xml:space="preserve"> common, </w:t>
+      </w:r>
+      <w:r>
+        <w:rPr>
+          <w:color w:val="FF0000"/>
+        </w:rPr>
+        <w:t>but*</w:t>
+      </w:r>
+      <w:r>
+        <w:t xml:space="preserve"> it </w:t>
+      </w:r>
+      <w:r>
+        <w:rPr>
+          <w:color w:val="FF0000"/>
+        </w:rPr>
+        <w:t>is</w:t>
+      </w:r>
+      <w:r>
+        <w:t xml:space="preserve"> possible </w:t>
+      </w:r>
+      <w:r>
+        <w:rPr>
+          <w:color w:val="FF0000"/>
+        </w:rPr>
+        <w:t>all</w:t>
+      </w:r>
+      <w:r>
+        <w:t xml:space="preserve"> </w:t>
+      </w:r>
+      <w:r>
+        <w:rPr>
+          <w:color w:val="FF0000"/>
+        </w:rPr>
+        <w:t>the*</w:t>
+      </w:r>
+      <w:r>
+        <w:t xml:space="preserve"> same.</w:t>
+      </w:r>
+    </w:p>
     <w:p/>
     <w:p>
       <w:pPr>
+        <w:ind w:left="852"/>
+      </w:pPr>
+      <w:r>
+        <w:rPr>
+          <w:noProof/>
+        </w:rPr>
+        <w:drawing>
+          <wp:inline distT="0" distB="0" distL="0" distR="0" wp14:anchorId="6EEC5FE4" wp14:editId="7D27AAA8">
+            <wp:extent cx="2981325" cy="1507490"/>
+            <wp:effectExtent l="0" t="0" r="9525" b="0"/>
+            <wp:docPr id="50" name="Picture 50"/>
+            <wp:cNvGraphicFramePr>
+              <a:graphicFrameLocks xmlns:a="http://schemas.openxmlformats.org/drawingml/2006/main" noChangeAspect="1"/>
+            </wp:cNvGraphicFramePr>
+            <a:graphic xmlns:a="http://schemas.openxmlformats.org/drawingml/2006/main">
+              <a:graphicData uri="http://schemas.openxmlformats.org/drawingml/2006/picture">
+                <pic:pic xmlns:pic="http://schemas.openxmlformats.org/drawingml/2006/picture">
+                  <pic:nvPicPr>
+                    <pic:cNvPr id="0" name="Picture 1"/>
+                    <pic:cNvPicPr>
+                      <a:picLocks noChangeAspect="1" noChangeArrowheads="1"/>
+                    </pic:cNvPicPr>
+                  </pic:nvPicPr>
+                  <pic:blipFill>
+                    <a:blip r:embed="rId10">
+                      <a:extLst>
+                        <a:ext uri="{BEBA8EAE-BF5A-486C-A8C5-ECC9F3942E4B}">
+                          <a14:imgProps xmlns:a14="http://schemas.microsoft.com/office/drawing/2010/main">
+                            <a14:imgLayer r:embed="rId11">
+                              <a14:imgEffect>
+                                <a14:brightnessContrast bright="40000" contrast="40000"/>
+                              </a14:imgEffect>
+                            </a14:imgLayer>
+                          </a14:imgProps>
+                        </a:ext>
+                        <a:ext uri="{28A0092B-C50C-407E-A947-70E740481C1C}">
+                          <a14:useLocalDpi xmlns:a14="http://schemas.microsoft.com/office/drawing/2010/main" val="0"/>
+                        </a:ext>
+                      </a:extLst>
+                    </a:blip>
+                    <a:srcRect/>
+                    <a:stretch>
+                      <a:fillRect/>
+                    </a:stretch>
+                  </pic:blipFill>
+                  <pic:spPr bwMode="auto">
+                    <a:xfrm>
+                      <a:off x="0" y="0"/>
+                      <a:ext cx="2981325" cy="1507490"/>
+                    </a:xfrm>
+                    <a:prstGeom prst="rect">
+                      <a:avLst/>
+                    </a:prstGeom>
+                    <a:noFill/>
+                    <a:ln>
+                      <a:noFill/>
+                    </a:ln>
+                  </pic:spPr>
+                </pic:pic>
+              </a:graphicData>
+            </a:graphic>
+          </wp:inline>
+        </w:drawing>
+      </w:r>
+    </w:p>
+    <w:p/>
+    <w:p>
+      <w:r>
+        <w:rPr>
+          <w:color w:val="FF0000"/>
+        </w:rPr>
+        <w:t>This</w:t>
+      </w:r>
+      <w:r>
+        <w:t xml:space="preserve"> </w:t>
+      </w:r>
+      <w:r>
+        <w:rPr>
+          <w:color w:val="FF0000"/>
+        </w:rPr>
+        <w:t>is</w:t>
+      </w:r>
+      <w:r>
+        <w:t xml:space="preserve"> mostly applied, to allow a class to make a sub-object’s class </w:t>
+      </w:r>
+      <w:r>
+        <w:rPr>
+          <w:i/>
+        </w:rPr>
+        <w:t>ad</w:t>
+      </w:r>
+      <w:r>
+        <w:rPr>
+          <w:i/>
+          <w:color w:val="FF0000"/>
+        </w:rPr>
+        <w:t>just</w:t>
+      </w:r>
+      <w:r>
+        <w:rPr>
+          <w:i/>
+        </w:rPr>
+        <w:t>able</w:t>
+      </w:r>
+      <w:r>
+        <w:t>.</w:t>
+      </w:r>
+    </w:p>
+    <w:p/>
+    <w:p>
+      <w:r>
+        <w:t xml:space="preserve">It </w:t>
+      </w:r>
+      <w:r>
+        <w:rPr>
+          <w:color w:val="FF0000"/>
+        </w:rPr>
+        <w:t>is</w:t>
+      </w:r>
+      <w:r>
+        <w:t xml:space="preserve"> </w:t>
+      </w:r>
+      <w:r>
+        <w:rPr>
+          <w:color w:val="FF0000"/>
+        </w:rPr>
+        <w:t>important</w:t>
+      </w:r>
+      <w:r>
+        <w:t xml:space="preserve"> to consider, that everything inside a pointer </w:t>
+      </w:r>
+      <w:r>
+        <w:rPr>
+          <w:color w:val="FF0000"/>
+        </w:rPr>
+        <w:t>is</w:t>
+      </w:r>
+      <w:r>
+        <w:t xml:space="preserve"> </w:t>
+      </w:r>
+      <w:r>
+        <w:rPr>
+          <w:color w:val="FF0000"/>
+        </w:rPr>
+        <w:t xml:space="preserve">really </w:t>
+      </w:r>
+      <w:r>
+        <w:t xml:space="preserve">part of </w:t>
+      </w:r>
+      <w:r>
+        <w:rPr>
+          <w:color w:val="FF0000"/>
+        </w:rPr>
+        <w:t>the*</w:t>
+      </w:r>
+      <w:r>
+        <w:t xml:space="preserve"> </w:t>
+      </w:r>
+      <w:r>
+        <w:rPr>
+          <w:i/>
+        </w:rPr>
+        <w:t>target class</w:t>
+      </w:r>
+      <w:r>
+        <w:t xml:space="preserve">, </w:t>
+      </w:r>
+      <w:r>
+        <w:rPr>
+          <w:color w:val="FF0000"/>
+        </w:rPr>
+        <w:t>but*</w:t>
+      </w:r>
+      <w:r>
+        <w:t xml:space="preserve"> a pointer itself </w:t>
+      </w:r>
+      <w:r>
+        <w:rPr>
+          <w:color w:val="FF0000"/>
+        </w:rPr>
+        <w:t>is</w:t>
+      </w:r>
+      <w:r>
+        <w:t xml:space="preserve"> </w:t>
+      </w:r>
+      <w:r>
+        <w:t xml:space="preserve">usable </w:t>
+      </w:r>
+      <w:r>
+        <w:t xml:space="preserve">individually, independent from </w:t>
+      </w:r>
+      <w:r>
+        <w:rPr>
+          <w:color w:val="FF0000"/>
+        </w:rPr>
+        <w:t>the*</w:t>
+      </w:r>
+      <w:r>
+        <w:t xml:space="preserve"> target class.</w:t>
+      </w:r>
+    </w:p>
+    <w:p/>
+    <w:p>
+      <w:r>
+        <w:t xml:space="preserve">To make a relation to a pointer dual, </w:t>
+      </w:r>
+      <w:r>
+        <w:rPr>
+          <w:color w:val="FF0000"/>
+        </w:rPr>
+        <w:t>you</w:t>
+      </w:r>
+      <w:r>
+        <w:rPr>
+          <w:color w:val="FF0000"/>
+        </w:rPr>
+        <w:t>*</w:t>
+      </w:r>
+      <w:r>
+        <w:t xml:space="preserve"> </w:t>
+      </w:r>
+      <w:r>
+        <w:rPr>
+          <w:color w:val="FF0000"/>
+        </w:rPr>
+        <w:t>have</w:t>
+      </w:r>
+      <w:r>
+        <w:rPr>
+          <w:color w:val="FF0000"/>
+        </w:rPr>
+        <w:t xml:space="preserve"> to</w:t>
+      </w:r>
+      <w:r>
+        <w:t xml:space="preserve"> give </w:t>
+      </w:r>
+      <w:r>
+        <w:rPr>
+          <w:color w:val="FF0000"/>
+        </w:rPr>
+        <w:t>the*</w:t>
+      </w:r>
+      <w:r>
+        <w:t xml:space="preserve"> target class a relation back to </w:t>
+      </w:r>
+      <w:r>
+        <w:rPr>
+          <w:color w:val="FF0000"/>
+        </w:rPr>
+        <w:t>the*</w:t>
+      </w:r>
+      <w:r>
+        <w:t xml:space="preserve"> first class.</w:t>
+      </w:r>
+    </w:p>
+    <w:p/>
+    <w:p>
+      <w:r>
+        <w:rPr>
+          <w:color w:val="FF0000"/>
+        </w:rPr>
+        <w:t>The*</w:t>
+      </w:r>
+      <w:r>
+        <w:t xml:space="preserve"> relation back </w:t>
+      </w:r>
+      <w:r>
+        <w:rPr>
+          <w:color w:val="FF0000"/>
+        </w:rPr>
+        <w:t>can*</w:t>
+      </w:r>
+      <w:r>
+        <w:t xml:space="preserve"> be displayed in both symbols, that represent </w:t>
+      </w:r>
+      <w:r>
+        <w:rPr>
+          <w:color w:val="FF0000"/>
+        </w:rPr>
+        <w:t>the*</w:t>
+      </w:r>
+      <w:r>
+        <w:t xml:space="preserve"> target class:</w:t>
+      </w:r>
+    </w:p>
+    <w:p/>
+    <w:p>
+      <w:pPr>
+        <w:ind w:left="852"/>
+      </w:pPr>
+      <w:r>
+        <w:rPr>
+          <w:noProof/>
+        </w:rPr>
+        <w:drawing>
+          <wp:inline distT="0" distB="0" distL="0" distR="0" wp14:anchorId="75CAE08B" wp14:editId="03153BE5">
+            <wp:extent cx="3110865" cy="1575435"/>
+            <wp:effectExtent l="0" t="0" r="0" b="5715"/>
+            <wp:docPr id="51" name="Picture 51"/>
+            <wp:cNvGraphicFramePr>
+              <a:graphicFrameLocks xmlns:a="http://schemas.openxmlformats.org/drawingml/2006/main" noChangeAspect="1"/>
+            </wp:cNvGraphicFramePr>
+            <a:graphic xmlns:a="http://schemas.openxmlformats.org/drawingml/2006/main">
+              <a:graphicData uri="http://schemas.openxmlformats.org/drawingml/2006/picture">
+                <pic:pic xmlns:pic="http://schemas.openxmlformats.org/drawingml/2006/picture">
+                  <pic:nvPicPr>
+                    <pic:cNvPr id="0" name="Picture 2"/>
+                    <pic:cNvPicPr>
+                      <a:picLocks noChangeAspect="1" noChangeArrowheads="1"/>
+                    </pic:cNvPicPr>
+                  </pic:nvPicPr>
+                  <pic:blipFill>
+                    <a:blip r:embed="rId12">
+                      <a:extLst>
+                        <a:ext uri="{BEBA8EAE-BF5A-486C-A8C5-ECC9F3942E4B}">
+                          <a14:imgProps xmlns:a14="http://schemas.microsoft.com/office/drawing/2010/main">
+                            <a14:imgLayer r:embed="rId13">
+                              <a14:imgEffect>
+                                <a14:brightnessContrast bright="40000" contrast="40000"/>
+                              </a14:imgEffect>
+                            </a14:imgLayer>
+                          </a14:imgProps>
+                        </a:ext>
+                        <a:ext uri="{28A0092B-C50C-407E-A947-70E740481C1C}">
+                          <a14:useLocalDpi xmlns:a14="http://schemas.microsoft.com/office/drawing/2010/main" val="0"/>
+                        </a:ext>
+                      </a:extLst>
+                    </a:blip>
+                    <a:srcRect/>
+                    <a:stretch>
+                      <a:fillRect/>
+                    </a:stretch>
+                  </pic:blipFill>
+                  <pic:spPr bwMode="auto">
+                    <a:xfrm>
+                      <a:off x="0" y="0"/>
+                      <a:ext cx="3110865" cy="1575435"/>
+                    </a:xfrm>
+                    <a:prstGeom prst="rect">
+                      <a:avLst/>
+                    </a:prstGeom>
+                    <a:noFill/>
+                    <a:ln>
+                      <a:noFill/>
+                    </a:ln>
+                  </pic:spPr>
+                </pic:pic>
+              </a:graphicData>
+            </a:graphic>
+          </wp:inline>
+        </w:drawing>
+      </w:r>
+    </w:p>
+    <w:p/>
+    <w:p>
+      <w:r>
+        <w:rPr>
+          <w:color w:val="FF0000"/>
+        </w:rPr>
+        <w:t>The*</w:t>
+      </w:r>
+      <w:r>
+        <w:t xml:space="preserve"> two unary relations between </w:t>
+      </w:r>
+      <w:r>
+        <w:rPr>
+          <w:b/>
+          <w:bCs/>
+        </w:rPr>
+        <w:t xml:space="preserve">Class </w:t>
+      </w:r>
+      <w:r>
+        <w:t xml:space="preserve">and </w:t>
+      </w:r>
+      <w:r>
+        <w:rPr>
+          <w:b/>
+          <w:bCs/>
+        </w:rPr>
+        <w:t xml:space="preserve">Pointer to Class </w:t>
+      </w:r>
+      <w:r>
+        <w:t xml:space="preserve">melt together to a single dual relation. </w:t>
+      </w:r>
+      <w:r>
+        <w:rPr>
+          <w:color w:val="FF0000"/>
+        </w:rPr>
+        <w:t>But*</w:t>
+      </w:r>
+      <w:r>
+        <w:t xml:space="preserve"> </w:t>
+      </w:r>
+      <w:r>
+        <w:rPr>
+          <w:color w:val="FF0000"/>
+        </w:rPr>
+        <w:t>the*</w:t>
+      </w:r>
+      <w:r>
+        <w:t xml:space="preserve"> unary relation from </w:t>
+      </w:r>
+      <w:r>
+        <w:rPr>
+          <w:color w:val="FF0000"/>
+        </w:rPr>
+        <w:t>the*</w:t>
+      </w:r>
+      <w:r>
+        <w:t xml:space="preserve"> </w:t>
+      </w:r>
+      <w:r>
+        <w:rPr>
+          <w:b/>
+          <w:bCs/>
+        </w:rPr>
+        <w:t xml:space="preserve">Target Class </w:t>
+      </w:r>
+      <w:r>
+        <w:t xml:space="preserve">to </w:t>
+      </w:r>
+      <w:r>
+        <w:rPr>
+          <w:color w:val="FF0000"/>
+        </w:rPr>
+        <w:t>the*</w:t>
+      </w:r>
+      <w:r>
+        <w:t xml:space="preserve"> </w:t>
+      </w:r>
+      <w:r>
+        <w:rPr>
+          <w:b/>
+          <w:bCs/>
+        </w:rPr>
+        <w:t>Class</w:t>
+      </w:r>
+      <w:r>
+        <w:t xml:space="preserve"> stays unary, </w:t>
+      </w:r>
+      <w:r>
+        <w:rPr>
+          <w:color w:val="FF0000"/>
+        </w:rPr>
+        <w:t>because*</w:t>
+      </w:r>
+      <w:r>
+        <w:t xml:space="preserve"> </w:t>
+      </w:r>
+      <w:r>
+        <w:rPr>
+          <w:b/>
+          <w:bCs/>
+        </w:rPr>
+        <w:t xml:space="preserve">Class </w:t>
+      </w:r>
+      <w:r>
+        <w:t xml:space="preserve">does </w:t>
+      </w:r>
+      <w:r>
+        <w:rPr>
+          <w:color w:val="FF0000"/>
+        </w:rPr>
+        <w:t>not</w:t>
+      </w:r>
+      <w:r>
+        <w:rPr>
+          <w:color w:val="FF0000"/>
+        </w:rPr>
+        <w:t>*</w:t>
+      </w:r>
+      <w:r>
+        <w:t xml:space="preserve"> directly relate to </w:t>
+      </w:r>
+      <w:r>
+        <w:rPr>
+          <w:b/>
+          <w:bCs/>
+        </w:rPr>
+        <w:t>Target Class</w:t>
+      </w:r>
+      <w:r>
+        <w:t>:</w:t>
+      </w:r>
+    </w:p>
+    <w:p/>
+    <w:p>
+      <w:pPr>
+        <w:ind w:left="852"/>
+      </w:pPr>
+      <w:r>
+        <w:rPr>
+          <w:noProof/>
+        </w:rPr>
+        <w:drawing>
+          <wp:inline distT="0" distB="0" distL="0" distR="0" wp14:anchorId="60A77C5B" wp14:editId="145AA9CC">
+            <wp:extent cx="3051810" cy="1560195"/>
+            <wp:effectExtent l="0" t="0" r="0" b="1905"/>
+            <wp:docPr id="52" name="Picture 52"/>
+            <wp:cNvGraphicFramePr>
+              <a:graphicFrameLocks xmlns:a="http://schemas.openxmlformats.org/drawingml/2006/main" noChangeAspect="1"/>
+            </wp:cNvGraphicFramePr>
+            <a:graphic xmlns:a="http://schemas.openxmlformats.org/drawingml/2006/main">
+              <a:graphicData uri="http://schemas.openxmlformats.org/drawingml/2006/picture">
+                <pic:pic xmlns:pic="http://schemas.openxmlformats.org/drawingml/2006/picture">
+                  <pic:nvPicPr>
+                    <pic:cNvPr id="0" name="Picture 3"/>
+                    <pic:cNvPicPr>
+                      <a:picLocks noChangeAspect="1" noChangeArrowheads="1"/>
+                    </pic:cNvPicPr>
+                  </pic:nvPicPr>
+                  <pic:blipFill>
+                    <a:blip r:embed="rId14">
+                      <a:extLst>
+                        <a:ext uri="{BEBA8EAE-BF5A-486C-A8C5-ECC9F3942E4B}">
+                          <a14:imgProps xmlns:a14="http://schemas.microsoft.com/office/drawing/2010/main">
+                            <a14:imgLayer r:embed="rId15">
+                              <a14:imgEffect>
+                                <a14:brightnessContrast bright="40000" contrast="40000"/>
+                              </a14:imgEffect>
+                            </a14:imgLayer>
+                          </a14:imgProps>
+                        </a:ext>
+                        <a:ext uri="{28A0092B-C50C-407E-A947-70E740481C1C}">
+                          <a14:useLocalDpi xmlns:a14="http://schemas.microsoft.com/office/drawing/2010/main" val="0"/>
+                        </a:ext>
+                      </a:extLst>
+                    </a:blip>
+                    <a:srcRect/>
+                    <a:stretch>
+                      <a:fillRect/>
+                    </a:stretch>
+                  </pic:blipFill>
+                  <pic:spPr bwMode="auto">
+                    <a:xfrm>
+                      <a:off x="0" y="0"/>
+                      <a:ext cx="3051810" cy="1560195"/>
+                    </a:xfrm>
+                    <a:prstGeom prst="rect">
+                      <a:avLst/>
+                    </a:prstGeom>
+                    <a:noFill/>
+                    <a:ln>
+                      <a:noFill/>
+                    </a:ln>
+                  </pic:spPr>
+                </pic:pic>
+              </a:graphicData>
+            </a:graphic>
+          </wp:inline>
+        </w:drawing>
+      </w:r>
+    </w:p>
+    <w:p/>
+    <w:p>
+      <w:r>
+        <w:rPr>
+          <w:color w:val="FF0000"/>
+        </w:rPr>
+        <w:t>The*</w:t>
+      </w:r>
+      <w:r>
+        <w:t xml:space="preserve"> notation for a dual relation </w:t>
+      </w:r>
+      <w:r>
+        <w:rPr>
+          <w:color w:val="FF0000"/>
+        </w:rPr>
+        <w:t>was</w:t>
+      </w:r>
+      <w:r>
+        <w:t xml:space="preserve"> </w:t>
+      </w:r>
+      <w:r>
+        <w:rPr>
+          <w:color w:val="FF0000"/>
+        </w:rPr>
+        <w:t xml:space="preserve">covered </w:t>
+      </w:r>
+      <w:r>
+        <w:t xml:space="preserve">by </w:t>
+      </w:r>
+      <w:r>
+        <w:rPr>
+          <w:color w:val="FF0000"/>
+        </w:rPr>
+        <w:t>the*</w:t>
+      </w:r>
+      <w:r>
+        <w:t xml:space="preserve"> article </w:t>
+      </w:r>
+      <w:r>
+        <w:rPr>
+          <w:i/>
+        </w:rPr>
+        <w:t>Relations in a Diagram</w:t>
+      </w:r>
+      <w:r>
+        <w:t>.</w:t>
+      </w:r>
+    </w:p>
+    <w:p/>
+    <w:p>
+      <w:r>
+        <w:rPr>
+          <w:color w:val="FF0000"/>
+        </w:rPr>
+        <w:t>So</w:t>
+      </w:r>
+      <w:r>
+        <w:t xml:space="preserve"> </w:t>
+      </w:r>
+      <w:r>
+        <w:rPr>
+          <w:color w:val="FF0000"/>
+        </w:rPr>
+        <w:t>only</w:t>
+      </w:r>
+      <w:r>
+        <w:t xml:space="preserve"> </w:t>
+      </w:r>
+      <w:r>
+        <w:rPr>
+          <w:b/>
+          <w:bCs/>
+        </w:rPr>
+        <w:t xml:space="preserve">Class </w:t>
+      </w:r>
+      <w:r>
+        <w:t xml:space="preserve">and </w:t>
+      </w:r>
+      <w:r>
+        <w:rPr>
+          <w:b/>
+          <w:bCs/>
+        </w:rPr>
+        <w:t xml:space="preserve">Pointer to Class </w:t>
+      </w:r>
+      <w:r>
+        <w:t>get a dual relation to eachother.</w:t>
+      </w:r>
+    </w:p>
+    <w:p>
+      <w:r>
+        <w:rPr>
+          <w:b/>
+          <w:bCs/>
+        </w:rPr>
+        <w:t xml:space="preserve">Target Class </w:t>
+      </w:r>
+      <w:r>
+        <w:t xml:space="preserve">keeps a unary relation to </w:t>
+      </w:r>
+      <w:r>
+        <w:rPr>
+          <w:b/>
+          <w:bCs/>
+        </w:rPr>
+        <w:t>Class</w:t>
+      </w:r>
+      <w:r>
+        <w:t xml:space="preserve">. Funny enough, that unary relation </w:t>
+      </w:r>
+      <w:r>
+        <w:rPr>
+          <w:color w:val="FF0000"/>
+        </w:rPr>
+        <w:t>is</w:t>
+      </w:r>
+      <w:r>
+        <w:t xml:space="preserve"> part of </w:t>
+      </w:r>
+      <w:r>
+        <w:rPr>
+          <w:color w:val="FF0000"/>
+        </w:rPr>
+        <w:t>the*</w:t>
+      </w:r>
+      <w:r>
+        <w:t xml:space="preserve"> dual relation between </w:t>
+      </w:r>
+      <w:r>
+        <w:rPr>
+          <w:b/>
+          <w:bCs/>
+        </w:rPr>
+        <w:t xml:space="preserve">Class </w:t>
+      </w:r>
+      <w:r>
+        <w:t xml:space="preserve">and </w:t>
+      </w:r>
+      <w:r>
+        <w:rPr>
+          <w:b/>
+          <w:bCs/>
+        </w:rPr>
+        <w:t>Pointer to Class</w:t>
+      </w:r>
+      <w:r>
+        <w:t xml:space="preserve">. </w:t>
+      </w:r>
+      <w:r>
+        <w:rPr>
+          <w:color w:val="FF0000"/>
+        </w:rPr>
+        <w:t>The*</w:t>
+      </w:r>
+      <w:r>
+        <w:t xml:space="preserve"> dual relation </w:t>
+      </w:r>
+      <w:r>
+        <w:rPr>
+          <w:color w:val="FF0000"/>
+        </w:rPr>
+        <w:t>actually</w:t>
+      </w:r>
+      <w:r>
+        <w:t xml:space="preserve"> consists of:</w:t>
+      </w:r>
+    </w:p>
+    <w:p/>
+    <w:p>
+      <w:pPr>
+        <w:ind w:left="852"/>
+      </w:pPr>
+      <w:r>
+        <w:t xml:space="preserve">- </w:t>
+      </w:r>
+      <w:r>
+        <w:rPr>
+          <w:b/>
+          <w:bCs/>
+        </w:rPr>
+        <w:t xml:space="preserve">Class </w:t>
+      </w:r>
+      <w:r>
+        <w:t xml:space="preserve">relates to </w:t>
+      </w:r>
+      <w:r>
+        <w:rPr>
+          <w:b/>
+          <w:bCs/>
+        </w:rPr>
+        <w:t>Pointer to Class</w:t>
+      </w:r>
+    </w:p>
+    <w:p>
+      <w:pPr>
+        <w:ind w:left="852"/>
+      </w:pPr>
+      <w:r>
+        <w:t xml:space="preserve">- </w:t>
+      </w:r>
+      <w:r>
+        <w:rPr>
+          <w:b/>
+          <w:bCs/>
+        </w:rPr>
+        <w:t xml:space="preserve">Target Class </w:t>
+      </w:r>
+      <w:r>
+        <w:t xml:space="preserve">relates back to </w:t>
+      </w:r>
+      <w:r>
+        <w:rPr>
+          <w:b/>
+          <w:bCs/>
+        </w:rPr>
+        <w:t>Class</w:t>
+      </w:r>
+    </w:p>
+    <w:p/>
+    <w:p>
+      <w:r>
+        <w:rPr>
+          <w:color w:val="FF0000"/>
+        </w:rPr>
+        <w:t>The*</w:t>
+      </w:r>
+      <w:r>
+        <w:t xml:space="preserve"> connection between </w:t>
+      </w:r>
+      <w:r>
+        <w:rPr>
+          <w:b/>
+          <w:bCs/>
+        </w:rPr>
+        <w:t xml:space="preserve">Target Class </w:t>
+      </w:r>
+      <w:r>
+        <w:t xml:space="preserve">and </w:t>
+      </w:r>
+      <w:r>
+        <w:rPr>
+          <w:b/>
+          <w:bCs/>
+        </w:rPr>
+        <w:t xml:space="preserve">Class </w:t>
+      </w:r>
+      <w:r>
+        <w:rPr>
+          <w:color w:val="FF0000"/>
+        </w:rPr>
+        <w:t>is</w:t>
+      </w:r>
+      <w:r>
+        <w:t xml:space="preserve"> </w:t>
+      </w:r>
+      <w:r>
+        <w:rPr>
+          <w:color w:val="FF0000"/>
+        </w:rPr>
+        <w:t>already</w:t>
+      </w:r>
+      <w:r>
+        <w:t xml:space="preserve"> implied by </w:t>
+      </w:r>
+      <w:r>
+        <w:rPr>
+          <w:color w:val="FF0000"/>
+        </w:rPr>
+        <w:t>the*</w:t>
+      </w:r>
+      <w:r>
+        <w:t xml:space="preserve"> connection between </w:t>
+      </w:r>
+      <w:r>
+        <w:rPr>
+          <w:b/>
+          <w:bCs/>
+        </w:rPr>
+        <w:t xml:space="preserve">Pointer to Class </w:t>
+      </w:r>
+      <w:r>
+        <w:t xml:space="preserve">and </w:t>
+      </w:r>
+      <w:r>
+        <w:rPr>
+          <w:b/>
+          <w:bCs/>
+        </w:rPr>
+        <w:t>Class</w:t>
+      </w:r>
+      <w:r>
+        <w:t xml:space="preserve">. </w:t>
+      </w:r>
+      <w:r>
+        <w:rPr>
+          <w:color w:val="FF0000"/>
+        </w:rPr>
+        <w:t>You</w:t>
+      </w:r>
+      <w:r>
+        <w:rPr>
+          <w:color w:val="FF0000"/>
+        </w:rPr>
+        <w:t>*</w:t>
+      </w:r>
+      <w:r>
+        <w:t xml:space="preserve">’re allowed to leave out of </w:t>
+      </w:r>
+      <w:r>
+        <w:rPr>
+          <w:color w:val="FF0000"/>
+        </w:rPr>
+        <w:t>the*</w:t>
+      </w:r>
+      <w:r>
+        <w:t xml:space="preserve"> diagram </w:t>
+      </w:r>
+      <w:r>
+        <w:rPr>
+          <w:color w:val="FF0000"/>
+        </w:rPr>
+        <w:t>then*</w:t>
+      </w:r>
+      <w:r>
+        <w:t>:</w:t>
+      </w:r>
+    </w:p>
+    <w:p/>
+    <w:p>
+      <w:pPr>
+        <w:ind w:left="852"/>
+      </w:pPr>
+      <w:r>
+        <w:rPr>
+          <w:noProof/>
+        </w:rPr>
+        <w:drawing>
+          <wp:inline distT="0" distB="0" distL="0" distR="0" wp14:anchorId="7530AF74" wp14:editId="67C7E5C1">
+            <wp:extent cx="3117215" cy="1557020"/>
+            <wp:effectExtent l="0" t="0" r="6985" b="5080"/>
+            <wp:docPr id="53" name="Picture 53"/>
+            <wp:cNvGraphicFramePr>
+              <a:graphicFrameLocks xmlns:a="http://schemas.openxmlformats.org/drawingml/2006/main" noChangeAspect="1"/>
+            </wp:cNvGraphicFramePr>
+            <a:graphic xmlns:a="http://schemas.openxmlformats.org/drawingml/2006/main">
+              <a:graphicData uri="http://schemas.openxmlformats.org/drawingml/2006/picture">
+                <pic:pic xmlns:pic="http://schemas.openxmlformats.org/drawingml/2006/picture">
+                  <pic:nvPicPr>
+                    <pic:cNvPr id="0" name="Picture 4"/>
+                    <pic:cNvPicPr>
+                      <a:picLocks noChangeAspect="1" noChangeArrowheads="1"/>
+                    </pic:cNvPicPr>
+                  </pic:nvPicPr>
+                  <pic:blipFill>
+                    <a:blip r:embed="rId16">
+                      <a:extLst>
+                        <a:ext uri="{BEBA8EAE-BF5A-486C-A8C5-ECC9F3942E4B}">
+                          <a14:imgProps xmlns:a14="http://schemas.microsoft.com/office/drawing/2010/main">
+                            <a14:imgLayer r:embed="rId17">
+                              <a14:imgEffect>
+                                <a14:brightnessContrast bright="40000" contrast="40000"/>
+                              </a14:imgEffect>
+                            </a14:imgLayer>
+                          </a14:imgProps>
+                        </a:ext>
+                        <a:ext uri="{28A0092B-C50C-407E-A947-70E740481C1C}">
+                          <a14:useLocalDpi xmlns:a14="http://schemas.microsoft.com/office/drawing/2010/main" val="0"/>
+                        </a:ext>
+                      </a:extLst>
+                    </a:blip>
+                    <a:srcRect/>
+                    <a:stretch>
+                      <a:fillRect/>
+                    </a:stretch>
+                  </pic:blipFill>
+                  <pic:spPr bwMode="auto">
+                    <a:xfrm>
+                      <a:off x="0" y="0"/>
+                      <a:ext cx="3117215" cy="1557020"/>
+                    </a:xfrm>
+                    <a:prstGeom prst="rect">
+                      <a:avLst/>
+                    </a:prstGeom>
+                    <a:noFill/>
+                    <a:ln>
+                      <a:noFill/>
+                    </a:ln>
+                  </pic:spPr>
+                </pic:pic>
+              </a:graphicData>
+            </a:graphic>
+          </wp:inline>
+        </w:drawing>
+      </w:r>
+    </w:p>
+    <w:p/>
+    <w:p>
+      <w:r>
+        <w:rPr>
+          <w:b/>
+          <w:bCs/>
+        </w:rPr>
+        <w:t xml:space="preserve">Target Class </w:t>
+      </w:r>
+      <w:r>
+        <w:t xml:space="preserve">and </w:t>
+      </w:r>
+      <w:r>
+        <w:rPr>
+          <w:b/>
+          <w:bCs/>
+        </w:rPr>
+        <w:t xml:space="preserve">Class </w:t>
+      </w:r>
+      <w:r>
+        <w:rPr>
+          <w:color w:val="FF0000"/>
+        </w:rPr>
+        <w:t>are</w:t>
+      </w:r>
+      <w:r>
+        <w:t xml:space="preserve"> </w:t>
+      </w:r>
+      <w:r>
+        <w:rPr>
+          <w:color w:val="FF0000"/>
+        </w:rPr>
+        <w:t>already</w:t>
+      </w:r>
+      <w:r>
+        <w:t xml:space="preserve"> implicitly related to eachother through </w:t>
+      </w:r>
+      <w:r>
+        <w:rPr>
+          <w:color w:val="FF0000"/>
+        </w:rPr>
+        <w:t>the*</w:t>
+      </w:r>
+      <w:r>
+        <w:t xml:space="preserve"> pointer to </w:t>
+      </w:r>
+      <w:r>
+        <w:rPr>
+          <w:color w:val="FF0000"/>
+        </w:rPr>
+        <w:t>the*</w:t>
+      </w:r>
+      <w:r>
+        <w:t xml:space="preserve"> target class.</w:t>
+      </w:r>
+    </w:p>
+    <w:p/>
+    <w:p>
+      <w:r>
+        <w:t xml:space="preserve">In </w:t>
+      </w:r>
+      <w:r>
+        <w:rPr>
+          <w:color w:val="FF0000"/>
+        </w:rPr>
+        <w:t>all</w:t>
+      </w:r>
+      <w:r>
+        <w:t xml:space="preserve"> </w:t>
+      </w:r>
+      <w:r>
+        <w:rPr>
+          <w:color w:val="FF0000"/>
+        </w:rPr>
+        <w:t>the*</w:t>
+      </w:r>
+      <w:r>
+        <w:t xml:space="preserve"> diagrams above, that display </w:t>
+      </w:r>
+      <w:r>
+        <w:rPr>
+          <w:color w:val="FF0000"/>
+        </w:rPr>
+        <w:t>the*</w:t>
+      </w:r>
+      <w:r>
+        <w:t xml:space="preserve"> backward relation, </w:t>
+      </w:r>
+      <w:r>
+        <w:rPr>
+          <w:color w:val="FF0000"/>
+        </w:rPr>
+        <w:t>the*</w:t>
+      </w:r>
+      <w:r>
+        <w:t xml:space="preserve"> sub-symbols of </w:t>
+      </w:r>
+      <w:r>
+        <w:rPr>
+          <w:b/>
+          <w:bCs/>
+        </w:rPr>
+        <w:t xml:space="preserve">Pointer to Class </w:t>
+      </w:r>
+      <w:r>
+        <w:t xml:space="preserve">and </w:t>
+      </w:r>
+      <w:r>
+        <w:rPr>
+          <w:b/>
+          <w:bCs/>
+        </w:rPr>
+        <w:t xml:space="preserve">Target Class </w:t>
+      </w:r>
+      <w:r>
+        <w:rPr>
+          <w:color w:val="FF0000"/>
+        </w:rPr>
+        <w:t>were</w:t>
+      </w:r>
+      <w:r>
+        <w:t xml:space="preserve"> given a name: </w:t>
+      </w:r>
+      <w:r>
+        <w:rPr>
+          <w:b/>
+          <w:bCs/>
+        </w:rPr>
+        <w:t>A</w:t>
+      </w:r>
+      <w:r>
+        <w:t xml:space="preserve">. </w:t>
+      </w:r>
+      <w:r>
+        <w:rPr>
+          <w:color w:val="FF0000"/>
+        </w:rPr>
+        <w:t>This</w:t>
+      </w:r>
+      <w:r>
+        <w:t xml:space="preserve"> </w:t>
+      </w:r>
+      <w:r>
+        <w:rPr>
+          <w:color w:val="FF0000"/>
+        </w:rPr>
+        <w:t>was</w:t>
+      </w:r>
+      <w:r>
+        <w:t xml:space="preserve"> done, </w:t>
+      </w:r>
+      <w:r>
+        <w:rPr>
+          <w:color w:val="FF0000"/>
+        </w:rPr>
+        <w:t>because*</w:t>
+      </w:r>
+      <w:r>
+        <w:t xml:space="preserve"> there </w:t>
+      </w:r>
+      <w:r>
+        <w:rPr>
+          <w:color w:val="FF0000"/>
+        </w:rPr>
+        <w:t>was</w:t>
+      </w:r>
+      <w:r>
+        <w:t xml:space="preserve"> </w:t>
+      </w:r>
+      <w:r>
+        <w:rPr>
+          <w:color w:val="FF0000"/>
+        </w:rPr>
+        <w:t>no</w:t>
+      </w:r>
+      <w:r>
+        <w:t xml:space="preserve"> line in </w:t>
+      </w:r>
+      <w:r>
+        <w:rPr>
+          <w:color w:val="FF0000"/>
+        </w:rPr>
+        <w:t>the*</w:t>
+      </w:r>
+      <w:r>
+        <w:t xml:space="preserve"> diagram to indicate that they </w:t>
+      </w:r>
+      <w:r>
+        <w:rPr>
+          <w:color w:val="FF0000"/>
+        </w:rPr>
+        <w:t>were</w:t>
+      </w:r>
+      <w:r>
+        <w:t xml:space="preserve"> </w:t>
+      </w:r>
+      <w:r>
+        <w:rPr>
+          <w:color w:val="FF0000"/>
+        </w:rPr>
+        <w:t>the*</w:t>
+      </w:r>
+      <w:r>
+        <w:t xml:space="preserve"> same sub-object. Officially, </w:t>
+      </w:r>
+      <w:r>
+        <w:rPr>
+          <w:color w:val="FF0000"/>
+        </w:rPr>
+        <w:t>when*</w:t>
+      </w:r>
+      <w:r>
+        <w:t xml:space="preserve"> symbols share an aspect, in that they </w:t>
+      </w:r>
+      <w:r>
+        <w:rPr>
+          <w:color w:val="FF0000"/>
+        </w:rPr>
+        <w:t>are</w:t>
+      </w:r>
+      <w:r>
+        <w:t xml:space="preserve"> equal in object, class, interface or definition, they </w:t>
+      </w:r>
+      <w:r>
+        <w:rPr>
+          <w:color w:val="FF0000"/>
+        </w:rPr>
+        <w:t>should</w:t>
+      </w:r>
+      <w:r>
+        <w:t xml:space="preserve"> be tied together with a line. Officially an object line </w:t>
+      </w:r>
+      <w:r>
+        <w:rPr>
+          <w:color w:val="FF0000"/>
+        </w:rPr>
+        <w:t>should</w:t>
+      </w:r>
+      <w:r>
+        <w:t xml:space="preserve"> </w:t>
+      </w:r>
+      <w:r>
+        <w:rPr>
+          <w:color w:val="FF0000"/>
+        </w:rPr>
+        <w:t>have</w:t>
+      </w:r>
+      <w:r>
+        <w:t xml:space="preserve"> been connecting both symbols of </w:t>
+      </w:r>
+      <w:r>
+        <w:rPr>
+          <w:b/>
+          <w:bCs/>
+        </w:rPr>
+        <w:t>A</w:t>
+      </w:r>
+      <w:r>
+        <w:t>:</w:t>
+      </w:r>
+    </w:p>
+    <w:p/>
+    <w:p>
+      <w:pPr>
+        <w:ind w:left="852"/>
+      </w:pPr>
+      <w:r>
+        <w:rPr>
+          <w:noProof/>
+        </w:rPr>
+        <w:drawing>
+          <wp:inline distT="0" distB="0" distL="0" distR="0" wp14:anchorId="7AC61D9D" wp14:editId="1D6AFD95">
+            <wp:extent cx="3160395" cy="1603375"/>
+            <wp:effectExtent l="0" t="0" r="1905" b="0"/>
+            <wp:docPr id="54" name="Picture 54"/>
+            <wp:cNvGraphicFramePr>
+              <a:graphicFrameLocks xmlns:a="http://schemas.openxmlformats.org/drawingml/2006/main" noChangeAspect="1"/>
+            </wp:cNvGraphicFramePr>
+            <a:graphic xmlns:a="http://schemas.openxmlformats.org/drawingml/2006/main">
+              <a:graphicData uri="http://schemas.openxmlformats.org/drawingml/2006/picture">
+                <pic:pic xmlns:pic="http://schemas.openxmlformats.org/drawingml/2006/picture">
+                  <pic:nvPicPr>
+                    <pic:cNvPr id="0" name="Picture 5"/>
+                    <pic:cNvPicPr>
+                      <a:picLocks noChangeAspect="1" noChangeArrowheads="1"/>
+                    </pic:cNvPicPr>
+                  </pic:nvPicPr>
+                  <pic:blipFill>
+                    <a:blip r:embed="rId18">
+                      <a:extLst>
+                        <a:ext uri="{BEBA8EAE-BF5A-486C-A8C5-ECC9F3942E4B}">
+                          <a14:imgProps xmlns:a14="http://schemas.microsoft.com/office/drawing/2010/main">
+                            <a14:imgLayer r:embed="rId19">
+                              <a14:imgEffect>
+                                <a14:brightnessContrast bright="40000" contrast="40000"/>
+                              </a14:imgEffect>
+                            </a14:imgLayer>
+                          </a14:imgProps>
+                        </a:ext>
+                        <a:ext uri="{28A0092B-C50C-407E-A947-70E740481C1C}">
+                          <a14:useLocalDpi xmlns:a14="http://schemas.microsoft.com/office/drawing/2010/main" val="0"/>
+                        </a:ext>
+                      </a:extLst>
+                    </a:blip>
+                    <a:srcRect/>
+                    <a:stretch>
+                      <a:fillRect/>
+                    </a:stretch>
+                  </pic:blipFill>
+                  <pic:spPr bwMode="auto">
+                    <a:xfrm>
+                      <a:off x="0" y="0"/>
+                      <a:ext cx="3160395" cy="1603375"/>
+                    </a:xfrm>
+                    <a:prstGeom prst="rect">
+                      <a:avLst/>
+                    </a:prstGeom>
+                    <a:noFill/>
+                    <a:ln>
+                      <a:noFill/>
+                    </a:ln>
+                  </pic:spPr>
+                </pic:pic>
+              </a:graphicData>
+            </a:graphic>
+          </wp:inline>
+        </w:drawing>
+      </w:r>
+    </w:p>
+    <w:p/>
+    <w:p>
+      <w:r>
+        <w:rPr>
+          <w:color w:val="FF0000"/>
+        </w:rPr>
+        <w:t>But*</w:t>
+      </w:r>
+      <w:r>
+        <w:t xml:space="preserve"> similarity in aspect </w:t>
+      </w:r>
+      <w:r>
+        <w:rPr>
+          <w:color w:val="FF0000"/>
+        </w:rPr>
+        <w:t>can*</w:t>
+      </w:r>
+      <w:r>
+        <w:t xml:space="preserve"> also be implied by a </w:t>
+      </w:r>
+      <w:r>
+        <w:rPr>
+          <w:i/>
+        </w:rPr>
+        <w:t>name</w:t>
+      </w:r>
+      <w:r>
+        <w:t xml:space="preserve"> and </w:t>
+      </w:r>
+      <w:r>
+        <w:rPr>
+          <w:color w:val="FF0000"/>
+        </w:rPr>
+        <w:t>the*</w:t>
+      </w:r>
+      <w:r>
+        <w:t xml:space="preserve"> </w:t>
+      </w:r>
+      <w:r>
+        <w:rPr>
+          <w:i/>
+        </w:rPr>
+        <w:t>connection between parent</w:t>
+      </w:r>
+      <w:r>
+        <w:rPr>
+          <w:i/>
+        </w:rPr>
+        <w:t>s</w:t>
+      </w:r>
+      <w:r>
+        <w:t xml:space="preserve">. </w:t>
+      </w:r>
+      <w:r>
+        <w:rPr>
+          <w:color w:val="FF0000"/>
+        </w:rPr>
+        <w:t>This</w:t>
+      </w:r>
+      <w:r>
+        <w:t xml:space="preserve"> kind of implicit connection </w:t>
+      </w:r>
+      <w:r>
+        <w:rPr>
+          <w:color w:val="FF0000"/>
+        </w:rPr>
+        <w:t>is</w:t>
+      </w:r>
+      <w:r>
+        <w:t xml:space="preserve"> explained in </w:t>
+      </w:r>
+      <w:r>
+        <w:rPr>
+          <w:color w:val="FF0000"/>
+        </w:rPr>
+        <w:t>the*</w:t>
+      </w:r>
+      <w:r>
+        <w:t xml:space="preserve"> article </w:t>
+      </w:r>
+      <w:r>
+        <w:rPr>
+          <w:i/>
+        </w:rPr>
+        <w:t xml:space="preserve">Automatic </w:t>
+      </w:r>
+      <w:r>
+        <w:rPr>
+          <w:i/>
+          <w:color w:val="FF0000"/>
+        </w:rPr>
+        <w:t>Contain</w:t>
+      </w:r>
+      <w:r>
+        <w:rPr>
+          <w:i/>
+        </w:rPr>
+        <w:t>ment</w:t>
+      </w:r>
+      <w:r>
+        <w:t>.</w:t>
+      </w:r>
+    </w:p>
+    <w:p>
+      <w:r>
+        <w:rPr>
+          <w:color w:val="FF0000"/>
+        </w:rPr>
+        <w:t>The*</w:t>
+      </w:r>
+      <w:r>
+        <w:t xml:space="preserve"> </w:t>
+      </w:r>
+      <w:r>
+        <w:rPr>
+          <w:color w:val="FF0000"/>
+        </w:rPr>
+        <w:t>only</w:t>
+      </w:r>
+      <w:r>
+        <w:t xml:space="preserve"> point to implicit connection through parent </w:t>
+      </w:r>
+      <w:r>
+        <w:rPr>
+          <w:color w:val="FF0000"/>
+        </w:rPr>
+        <w:t>is</w:t>
+      </w:r>
+      <w:r>
+        <w:t xml:space="preserve"> to make </w:t>
+      </w:r>
+      <w:r>
+        <w:rPr>
+          <w:color w:val="FF0000"/>
+        </w:rPr>
+        <w:t>the*</w:t>
+      </w:r>
+      <w:r>
+        <w:t xml:space="preserve"> diagram clearer.</w:t>
+      </w:r>
+    </w:p>
+    <w:p>
+      <w:pPr>
         <w:pStyle w:val="Heading2"/>
       </w:pPr>
+      <w:bookmarkStart w:id="0" w:name="_GoBack"/>
+      <w:bookmarkEnd w:id="0"/>
       <w:r>
         <w:t>Loose Ideas</w:t>
       </w:r>
@@ -1922,7 +4072,7 @@
                     </pic:cNvPicPr>
                   </pic:nvPicPr>
                   <pic:blipFill>
-                    <a:blip r:embed="rId10" cstate="print">
+                    <a:blip r:embed="rId20" cstate="print">
                       <a:lum bright="-18000"/>
                       <a:extLst>
                         <a:ext uri="{28A0092B-C50C-407E-A947-70E740481C1C}">
@@ -1992,7 +4142,7 @@
                     </pic:cNvPicPr>
                   </pic:nvPicPr>
                   <pic:blipFill>
-                    <a:blip r:embed="rId11" cstate="print">
+                    <a:blip r:embed="rId21" cstate="print">
                       <a:lum bright="-18000"/>
                       <a:extLst>
                         <a:ext uri="{28A0092B-C50C-407E-A947-70E740481C1C}">
@@ -2075,7 +4225,7 @@
                     </pic:cNvPicPr>
                   </pic:nvPicPr>
                   <pic:blipFill>
-                    <a:blip r:embed="rId12" cstate="print">
+                    <a:blip r:embed="rId22" cstate="print">
                       <a:lum bright="-18000"/>
                       <a:extLst>
                         <a:ext uri="{28A0092B-C50C-407E-A947-70E740481C1C}">
@@ -2111,15 +4261,7 @@
     <w:p/>
     <w:p>
       <w:r>
-        <w:t xml:space="preserve">This kind of </w:t>
-      </w:r>
-      <w:proofErr w:type="spellStart"/>
-      <w:r>
-        <w:t>redirectioning</w:t>
-      </w:r>
-      <w:proofErr w:type="spellEnd"/>
-      <w:r>
-        <w:t xml:space="preserve"> is called an </w:t>
+        <w:t xml:space="preserve">This kind of redirectioning is called an </w:t>
       </w:r>
       <w:r>
         <w:rPr>
@@ -2169,26 +4311,25 @@
         <w:rPr>
           <w:lang w:val="nl-NL"/>
         </w:rPr>
-        <w:t xml:space="preserve">In C++ bepaal je de </w:t>
-      </w:r>
-      <w:proofErr w:type="spellStart"/>
-      <w:r>
+        <w:t>In C++ bepaal je de redirection diepte vooraf:</w:t>
+      </w:r>
+    </w:p>
+    <w:p>
+      <w:pPr>
+        <w:ind w:firstLine="216"/>
         <w:rPr>
           <w:lang w:val="nl-NL"/>
         </w:rPr>
-        <w:t>redirection</w:t>
-      </w:r>
-      <w:proofErr w:type="spellEnd"/>
+      </w:pPr>
       <w:r>
         <w:rPr>
           <w:lang w:val="nl-NL"/>
         </w:rPr>
-        <w:t xml:space="preserve"> diepte vooraf:</w:t>
-      </w:r>
-    </w:p>
-    <w:p>
-      <w:pPr>
-        <w:ind w:firstLine="216"/>
+        <w:t>Int ***TripleRedirected</w:t>
+      </w:r>
+    </w:p>
+    <w:p>
+      <w:pPr>
         <w:rPr>
           <w:lang w:val="nl-NL"/>
         </w:rPr>
@@ -2197,83 +4338,20 @@
         <w:rPr>
           <w:lang w:val="nl-NL"/>
         </w:rPr>
-        <w:t>Int ***</w:t>
-      </w:r>
-      <w:proofErr w:type="spellStart"/>
-      <w:r>
+        <w:t>In Symbol kan je de redirection diepte achteraf bepalen</w:t>
+      </w:r>
+    </w:p>
+    <w:p>
+      <w:pPr>
         <w:rPr>
           <w:lang w:val="nl-NL"/>
         </w:rPr>
-        <w:t>TripleRedirected</w:t>
-      </w:r>
-      <w:proofErr w:type="spellEnd"/>
-    </w:p>
-    <w:p>
-      <w:pPr>
+      </w:pPr>
+      <w:r>
         <w:rPr>
           <w:lang w:val="nl-NL"/>
         </w:rPr>
-      </w:pPr>
-      <w:r>
-        <w:rPr>
-          <w:lang w:val="nl-NL"/>
-        </w:rPr>
-        <w:t xml:space="preserve">In </w:t>
-      </w:r>
-      <w:proofErr w:type="spellStart"/>
-      <w:r>
-        <w:rPr>
-          <w:lang w:val="nl-NL"/>
-        </w:rPr>
-        <w:t>Symbol</w:t>
-      </w:r>
-      <w:proofErr w:type="spellEnd"/>
-      <w:r>
-        <w:rPr>
-          <w:lang w:val="nl-NL"/>
-        </w:rPr>
-        <w:t xml:space="preserve"> kan je de </w:t>
-      </w:r>
-      <w:proofErr w:type="spellStart"/>
-      <w:r>
-        <w:rPr>
-          <w:lang w:val="nl-NL"/>
-        </w:rPr>
-        <w:t>redirection</w:t>
-      </w:r>
-      <w:proofErr w:type="spellEnd"/>
-      <w:r>
-        <w:rPr>
-          <w:lang w:val="nl-NL"/>
-        </w:rPr>
-        <w:t xml:space="preserve"> diepte achteraf bepalen</w:t>
-      </w:r>
-    </w:p>
-    <w:p>
-      <w:pPr>
-        <w:rPr>
-          <w:lang w:val="nl-NL"/>
-        </w:rPr>
-      </w:pPr>
-      <w:r>
-        <w:rPr>
-          <w:lang w:val="nl-NL"/>
-        </w:rPr>
-        <w:t xml:space="preserve">Als je in C++ een object referenties toewijst aan een object referentie, dan wijs je niet naar de object referentie, maar naar het target object. </w:t>
-      </w:r>
-      <w:proofErr w:type="spellStart"/>
-      <w:r>
-        <w:rPr>
-          <w:lang w:val="nl-NL"/>
-        </w:rPr>
-        <w:t>Symbol</w:t>
-      </w:r>
-      <w:proofErr w:type="spellEnd"/>
-      <w:r>
-        <w:rPr>
-          <w:lang w:val="nl-NL"/>
-        </w:rPr>
-        <w:t xml:space="preserve"> heeft meer structurering hier.</w:t>
+        <w:t>Als je in C++ een object referenties toewijst aan een object referentie, dan wijs je niet naar de object referentie, maar naar het target object. Symbol heeft meer structurering hier.</w:t>
       </w:r>
     </w:p>
     <w:p>
@@ -2327,7 +4405,7 @@
                     </pic:cNvPicPr>
                   </pic:nvPicPr>
                   <pic:blipFill>
-                    <a:blip r:embed="rId13">
+                    <a:blip r:embed="rId23">
                       <a:extLst>
                         <a:ext uri="{28A0092B-C50C-407E-A947-70E740481C1C}">
                           <a14:useLocalDpi xmlns:a14="http://schemas.microsoft.com/office/drawing/2010/main" val="0"/>
@@ -2524,7 +4602,7 @@
                     </pic:cNvPicPr>
                   </pic:nvPicPr>
                   <pic:blipFill>
-                    <a:blip r:embed="rId14" cstate="print">
+                    <a:blip r:embed="rId24" cstate="print">
                       <a:lum bright="-18000"/>
                       <a:extLst>
                         <a:ext uri="{28A0092B-C50C-407E-A947-70E740481C1C}">
@@ -2609,7 +4687,7 @@
                     </pic:cNvPicPr>
                   </pic:nvPicPr>
                   <pic:blipFill>
-                    <a:blip r:embed="rId15" cstate="print">
+                    <a:blip r:embed="rId25" cstate="print">
                       <a:lum bright="-18000"/>
                       <a:extLst>
                         <a:ext uri="{28A0092B-C50C-407E-A947-70E740481C1C}">
@@ -2715,7 +4793,7 @@
                     </pic:cNvPicPr>
                   </pic:nvPicPr>
                   <pic:blipFill>
-                    <a:blip r:embed="rId16" cstate="print">
+                    <a:blip r:embed="rId26" cstate="print">
                       <a:lum bright="-18000"/>
                       <a:extLst>
                         <a:ext uri="{28A0092B-C50C-407E-A947-70E740481C1C}">
@@ -2799,7 +4877,7 @@
                     </pic:cNvPicPr>
                   </pic:nvPicPr>
                   <pic:blipFill>
-                    <a:blip r:embed="rId17">
+                    <a:blip r:embed="rId27">
                       <a:extLst>
                         <a:ext uri="{28A0092B-C50C-407E-A947-70E740481C1C}">
                           <a14:useLocalDpi xmlns:a14="http://schemas.microsoft.com/office/drawing/2010/main" val="0"/>
@@ -2882,7 +4960,7 @@
                     </pic:cNvPicPr>
                   </pic:nvPicPr>
                   <pic:blipFill>
-                    <a:blip r:embed="rId10" cstate="print">
+                    <a:blip r:embed="rId20" cstate="print">
                       <a:lum bright="-18000"/>
                       <a:extLst>
                         <a:ext uri="{28A0092B-C50C-407E-A947-70E740481C1C}">
@@ -2952,7 +5030,7 @@
                     </pic:cNvPicPr>
                   </pic:nvPicPr>
                   <pic:blipFill>
-                    <a:blip r:embed="rId18" cstate="print">
+                    <a:blip r:embed="rId28" cstate="print">
                       <a:lum bright="-18000"/>
                       <a:extLst>
                         <a:ext uri="{28A0092B-C50C-407E-A947-70E740481C1C}">
@@ -2995,15 +5073,7 @@
     </w:p>
     <w:p>
       <w:r>
-        <w:t xml:space="preserve">If an object symbol has no object line or type line, then finding the target object and type is much simpler, because no </w:t>
-      </w:r>
-      <w:proofErr w:type="spellStart"/>
-      <w:r>
-        <w:t>redirectioning</w:t>
-      </w:r>
-      <w:proofErr w:type="spellEnd"/>
-      <w:r>
-        <w:t xml:space="preserve"> at all takes place. The symbol is its own object and type.</w:t>
+        <w:t>If an object symbol has no object line or type line, then finding the target object and type is much simpler, because no redirectioning at all takes place. The symbol is its own object and type.</w:t>
       </w:r>
     </w:p>
     <w:p/>
@@ -3037,7 +5107,7 @@
                     </pic:cNvPicPr>
                   </pic:nvPicPr>
                   <pic:blipFill>
-                    <a:blip r:embed="rId19">
+                    <a:blip r:embed="rId29">
                       <a:extLst>
                         <a:ext uri="{28A0092B-C50C-407E-A947-70E740481C1C}">
                           <a14:useLocalDpi xmlns:a14="http://schemas.microsoft.com/office/drawing/2010/main" val="0"/>
@@ -3193,6 +5263,9 @@
         <w:ind w:left="852"/>
       </w:pPr>
       <w:r>
+        <w:rPr>
+          <w:noProof/>
+        </w:rPr>
         <w:drawing>
           <wp:inline distT="0" distB="0" distL="0" distR="0" wp14:anchorId="536D8C55" wp14:editId="2CAD780A">
             <wp:extent cx="2194423" cy="2486819"/>
@@ -3209,11 +5282,11 @@
                     <pic:cNvPicPr/>
                   </pic:nvPicPr>
                   <pic:blipFill>
-                    <a:blip r:embed="rId20">
+                    <a:blip r:embed="rId30">
                       <a:extLst>
                         <a:ext uri="{BEBA8EAE-BF5A-486C-A8C5-ECC9F3942E4B}">
                           <a14:imgProps xmlns:a14="http://schemas.microsoft.com/office/drawing/2010/main">
-                            <a14:imgLayer r:embed="rId21">
+                            <a14:imgLayer r:embed="rId31">
                               <a14:imgEffect>
                                 <a14:brightnessContrast bright="-20000"/>
                               </a14:imgEffect>
@@ -3247,8 +5320,6 @@
       <w:r>
         <w:t>JJ</w:t>
       </w:r>
-      <w:bookmarkStart w:id="0" w:name="_GoBack"/>
-      <w:bookmarkEnd w:id="0"/>
     </w:p>
     <w:sectPr>
       <w:pgSz w:w="12240" w:h="15840"/>

</xml_diff>

<commit_message>
Circle Language Spec: System Objects: Changed some pictures. Moved some text to the Pointers chapter.
</commit_message>
<xml_diff>
--- a/1.1. Circle Language Spec/24. Pointers/Pointers.docx
+++ b/1.1. Circle Language Spec/24. Pointers/Pointers.docx
@@ -4669,12 +4669,7 @@
         <w:t xml:space="preserve"> seemed covered previously</w:t>
       </w:r>
       <w:r>
-        <w:t>, but</w:t>
-      </w:r>
-      <w:bookmarkStart w:id="1" w:name="_GoBack"/>
-      <w:bookmarkEnd w:id="1"/>
-      <w:r>
-        <w:t xml:space="preserve"> pointer-to-pointer situations make things more complex.</w:t>
+        <w:t>, but pointer-to-pointer situations make things more complex.</w:t>
       </w:r>
     </w:p>
     <w:p>
@@ -5727,13 +5722,7 @@
         <w:t xml:space="preserve">Class </w:t>
       </w:r>
       <w:r>
-        <w:t>aspects introduce accessory commands and overloads. They seem to be making the explanations more complicated, but they actually make things easier to work with.</w:t>
-      </w:r>
-      <w:r>
-        <w:t xml:space="preserve"> </w:t>
-      </w:r>
-      <w:r>
-        <w:t>There are reasons for the introduction of the extra commands and overloads:</w:t>
+        <w:t>aspects introduce accessory commands and overloads. They seem to be making the explanations more complicated, but they actually make things easier to work with. There are reasons for the introduction of the extra commands and overloads:</w:t>
       </w:r>
     </w:p>
     <w:p/>
@@ -6331,16 +6320,7 @@
     </w:p>
     <w:p>
       <w:r>
-        <w:t>An additional a</w:t>
-      </w:r>
-      <w:r>
-        <w:t xml:space="preserve">spect, that </w:t>
-      </w:r>
-      <w:r>
-        <w:t xml:space="preserve">may </w:t>
-      </w:r>
-      <w:r>
-        <w:t xml:space="preserve">apply to a </w:t>
+        <w:t xml:space="preserve">An additional aspect, that may apply to a </w:t>
       </w:r>
       <w:r>
         <w:rPr>
@@ -6350,10 +6330,7 @@
         <w:t xml:space="preserve">Related Item </w:t>
       </w:r>
       <w:r>
-        <w:t>could be</w:t>
-      </w:r>
-      <w:r>
-        <w:t>:</w:t>
+        <w:t>could be:</w:t>
       </w:r>
     </w:p>
     <w:p/>
@@ -6652,13 +6629,7 @@
         <w:t>Related Item</w:t>
       </w:r>
       <w:r>
-        <w:t xml:space="preserve"> </w:t>
-      </w:r>
-      <w:r>
-        <w:t xml:space="preserve">including pointer-to-pointer provisions may </w:t>
-      </w:r>
-      <w:r>
-        <w:t>look like this:</w:t>
+        <w:t xml:space="preserve"> including pointer-to-pointer provisions may look like this:</w:t>
       </w:r>
     </w:p>
     <w:p/>
@@ -6831,10 +6802,7 @@
     </w:p>
     <w:p>
       <w:r>
-        <w:t>An additional a</w:t>
-      </w:r>
-      <w:r>
-        <w:t xml:space="preserve">spects, that apply to a </w:t>
+        <w:t xml:space="preserve">An additional aspects, that apply to a </w:t>
       </w:r>
       <w:r>
         <w:rPr>
@@ -6844,10 +6812,7 @@
         <w:t xml:space="preserve">Related List Item </w:t>
       </w:r>
       <w:r>
-        <w:t>is</w:t>
-      </w:r>
-      <w:r>
-        <w:t>:</w:t>
+        <w:t>is:</w:t>
       </w:r>
     </w:p>
     <w:p/>
@@ -6927,6 +6892,112 @@
             </a:graphic>
           </wp:inline>
         </w:drawing>
+      </w:r>
+    </w:p>
+    <w:p>
+      <w:pPr>
+        <w:pStyle w:val="Heading3"/>
+      </w:pPr>
+      <w:r>
+        <w:t>Design Choices</w:t>
+      </w:r>
+    </w:p>
+    <w:p>
+      <w:pPr>
+        <w:pStyle w:val="Heading4"/>
+      </w:pPr>
+      <w:r>
+        <w:t>'Use' Command Gets Another Aspect</w:t>
+      </w:r>
+    </w:p>
+    <w:p>
+      <w:r>
+        <w:t xml:space="preserve">The </w:t>
+      </w:r>
+      <w:r>
+        <w:rPr>
+          <w:b/>
+          <w:bCs/>
+        </w:rPr>
+        <w:t>Use Reference As Object</w:t>
+      </w:r>
+      <w:r>
+        <w:t xml:space="preserve"> command is part o</w:t>
+      </w:r>
+      <w:bookmarkStart w:id="1" w:name="_GoBack"/>
+      <w:bookmarkEnd w:id="1"/>
+      <w:r>
+        <w:t xml:space="preserve">f the </w:t>
+      </w:r>
+      <w:r>
+        <w:rPr>
+          <w:b/>
+          <w:bCs/>
+        </w:rPr>
+        <w:t xml:space="preserve">Object </w:t>
+      </w:r>
+      <w:r>
+        <w:t xml:space="preserve">aspect but </w:t>
+      </w:r>
+      <w:r>
+        <w:rPr>
+          <w:b/>
+          <w:bCs/>
+        </w:rPr>
+        <w:t>Gets</w:t>
+      </w:r>
+      <w:r>
+        <w:t xml:space="preserve"> the </w:t>
+      </w:r>
+      <w:r>
+        <w:rPr>
+          <w:b/>
+          <w:bCs/>
+        </w:rPr>
+        <w:t>Reference</w:t>
+      </w:r>
+      <w:r>
+        <w:t xml:space="preserve"> aspect. The </w:t>
+      </w:r>
+      <w:r>
+        <w:rPr>
+          <w:b/>
+          <w:bCs/>
+        </w:rPr>
+        <w:t xml:space="preserve">Use Reference As Class </w:t>
+      </w:r>
+      <w:r>
+        <w:t xml:space="preserve">command is part of the </w:t>
+      </w:r>
+      <w:r>
+        <w:rPr>
+          <w:b/>
+          <w:bCs/>
+        </w:rPr>
+        <w:t xml:space="preserve">Class </w:t>
+      </w:r>
+      <w:r>
+        <w:t xml:space="preserve">aspect, but </w:t>
+      </w:r>
+      <w:r>
+        <w:rPr>
+          <w:b/>
+          <w:bCs/>
+        </w:rPr>
+        <w:t xml:space="preserve">Gets </w:t>
+      </w:r>
+      <w:r>
+        <w:t xml:space="preserve">the </w:t>
+      </w:r>
+      <w:r>
+        <w:rPr>
+          <w:b/>
+          <w:bCs/>
+        </w:rPr>
+        <w:t xml:space="preserve">Reference </w:t>
+      </w:r>
+      <w:r>
+        <w:t>aspect.</w:t>
       </w:r>
     </w:p>
     <w:p>

</xml_diff>